<commit_message>
Organizando requisitos, adicionado readme
</commit_message>
<xml_diff>
--- a/1.Gestão/Tema 01 - Faculdade.docx
+++ b/1.Gestão/Tema 01 - Faculdade.docx
@@ -1,19 +1,22 @@
 
 <file path=word/document.xml><?xml version="1.0" encoding="utf-8"?>
-<w:document xmlns:wpc="http://schemas.microsoft.com/office/word/2010/wordprocessingCanvas" xmlns:mc="http://schemas.openxmlformats.org/markup-compatibility/2006" xmlns:o="urn:schemas-microsoft-com:office:office" xmlns:r="http://schemas.openxmlformats.org/officeDocument/2006/relationships" xmlns:m="http://schemas.openxmlformats.org/officeDocument/2006/math" xmlns:v="urn:schemas-microsoft-com:vml" xmlns:wp14="http://schemas.microsoft.com/office/word/2010/wordprocessingDrawing" xmlns:wp="http://schemas.openxmlformats.org/drawingml/2006/wordprocessingDrawing" xmlns:w10="urn:schemas-microsoft-com:office:word" xmlns:w="http://schemas.openxmlformats.org/wordprocessingml/2006/main" xmlns:w14="http://schemas.microsoft.com/office/word/2010/wordml" xmlns:w15="http://schemas.microsoft.com/office/word/2012/wordml" xmlns:wpg="http://schemas.microsoft.com/office/word/2010/wordprocessingGroup" xmlns:wpi="http://schemas.microsoft.com/office/word/2010/wordprocessingInk" xmlns:wne="http://schemas.microsoft.com/office/word/2006/wordml" xmlns:wps="http://schemas.microsoft.com/office/word/2010/wordprocessingShape" mc:Ignorable="w14 w15 wp14">
+<w:document xmlns:o="urn:schemas-microsoft-com:office:office" xmlns:r="http://schemas.openxmlformats.org/officeDocument/2006/relationships" xmlns:v="urn:schemas-microsoft-com:vml" xmlns:w="http://schemas.openxmlformats.org/wordprocessingml/2006/main" xmlns:w10="urn:schemas-microsoft-com:office:word" xmlns:wp="http://schemas.openxmlformats.org/drawingml/2006/wordprocessingDrawing" xmlns:wps="http://schemas.microsoft.com/office/word/2010/wordprocessingShape" xmlns:wpg="http://schemas.microsoft.com/office/word/2010/wordprocessingGroup" xmlns:mc="http://schemas.openxmlformats.org/markup-compatibility/2006" xmlns:wp14="http://schemas.microsoft.com/office/word/2010/wordprocessingDrawing" xmlns:w14="http://schemas.microsoft.com/office/word/2010/wordml" mc:Ignorable="w14 wp14">
   <w:body>
     <w:p>
       <w:pPr>
+        <w:pStyle w:val="Normal"/>
         <w:tabs>
-          <w:tab w:val="left" w:pos="426"/>
+          <w:tab w:val="left" w:pos="426" w:leader="none"/>
         </w:tabs>
         <w:rPr>
+          <w:b/>
           <w:b/>
           <w:sz w:val="28"/>
         </w:rPr>
       </w:pPr>
       <w:r>
         <w:rPr>
+          <w:rFonts w:ascii="Arial" w:hAnsi="Arial"/>
           <w:b/>
           <w:bCs/>
           <w:sz w:val="28"/>
@@ -22,6 +25,7 @@
       </w:r>
       <w:r>
         <w:rPr>
+          <w:rFonts w:ascii="Arial" w:hAnsi="Arial"/>
           <w:b/>
           <w:sz w:val="28"/>
         </w:rPr>
@@ -32,46 +36,69 @@
       <w:pPr>
         <w:pStyle w:val="Corpodetexto"/>
         <w:jc w:val="both"/>
-      </w:pPr>
+        <w:rPr>
+          <w:rFonts w:ascii="Arial" w:hAnsi="Arial"/>
+        </w:rPr>
+      </w:pPr>
+      <w:r>
+        <w:rPr>
+          <w:rFonts w:ascii="Arial" w:hAnsi="Arial"/>
+        </w:rPr>
+      </w:r>
     </w:p>
     <w:p>
       <w:pPr>
+        <w:pStyle w:val="Normal"/>
         <w:jc w:val="both"/>
         <w:rPr>
           <w:b/>
-        </w:rPr>
-      </w:pPr>
-      <w:r>
-        <w:rPr>
           <w:b/>
         </w:rPr>
-        <w:t>Nome do Sistema:</w:t>
-      </w:r>
-      <w:r>
-        <w:rPr>
+      </w:pPr>
+      <w:r>
+        <w:rPr>
+          <w:rFonts w:ascii="Arial" w:hAnsi="Arial"/>
           <w:b/>
         </w:rPr>
-        <w:t xml:space="preserve"> PS-ES-Faculdade</w:t>
+        <w:t>Nome do Sistema: PS-ES-Faculdade</w:t>
       </w:r>
     </w:p>
     <w:p>
       <w:pPr>
         <w:pStyle w:val="Corpodetexto"/>
         <w:jc w:val="both"/>
-      </w:pPr>
+        <w:rPr>
+          <w:rFonts w:ascii="Arial" w:hAnsi="Arial"/>
+        </w:rPr>
+      </w:pPr>
+      <w:r>
+        <w:rPr>
+          <w:rFonts w:ascii="Arial" w:hAnsi="Arial"/>
+        </w:rPr>
+      </w:r>
     </w:p>
     <w:p>
       <w:pPr>
         <w:pStyle w:val="Corpodetexto"/>
         <w:jc w:val="both"/>
-      </w:pPr>
-      <w:r>
-        <w:t xml:space="preserve">O estudo de é sobre uma faculdade que precisa de uma aplicação para controlar alguns processos acadêmicos, como inscrições em disciplinas, lançamento de notas, alocação de recursos para turmas, etc. </w:t>
+        <w:rPr>
+          <w:rFonts w:ascii="Arial" w:hAnsi="Arial"/>
+        </w:rPr>
+      </w:pPr>
+      <w:r>
+        <w:rPr>
+          <w:rFonts w:ascii="Arial" w:hAnsi="Arial"/>
+        </w:rPr>
+        <w:t xml:space="preserve">Os requisitos abaixo listados são para uma faculdade que precisa de uma aplicação para controlar alguns processos acadêmicos, como inscrições em disciplinas, lançamento de notas, alocação de recursos para turmas, etc. </w:t>
       </w:r>
     </w:p>
     <w:p>
       <w:pPr>
         <w:pStyle w:val="Ttulo1"/>
+        <w:numPr>
+          <w:ilvl w:val="0"/>
+          <w:numId w:val="2"/>
+        </w:numPr>
         <w:rPr>
           <w:sz w:val="24"/>
         </w:rPr>
@@ -80,6 +107,7 @@
       <w:bookmarkEnd w:id="0"/>
       <w:r>
         <w:rPr>
+          <w:rFonts w:ascii="Arial" w:hAnsi="Arial"/>
           <w:sz w:val="24"/>
         </w:rPr>
         <w:t>Requisitos Funcionais</w:t>
@@ -88,120 +116,295 @@
     <w:p>
       <w:pPr>
         <w:pStyle w:val="Corpodetexto"/>
-      </w:pPr>
-      <w:r>
-        <w:t>RF1 – O sistema deve permitir que os alunos visualizem as notas obtidas por semestre letivo.</w:t>
+        <w:rPr>
+          <w:rFonts w:ascii="Arial" w:hAnsi="Arial"/>
+        </w:rPr>
+      </w:pPr>
+      <w:r>
+        <w:rPr>
+          <w:rFonts w:ascii="Arial" w:hAnsi="Arial"/>
+          <w:b/>
+          <w:bCs/>
+        </w:rPr>
+        <w:t xml:space="preserve">RF1 </w:t>
+      </w:r>
+      <w:r>
+        <w:rPr>
+          <w:rFonts w:ascii="Arial" w:hAnsi="Arial"/>
+          <w:b w:val="false"/>
+          <w:bCs w:val="false"/>
+        </w:rPr>
+        <w:t>–</w:t>
+      </w:r>
+      <w:r>
+        <w:rPr>
+          <w:rFonts w:ascii="Arial" w:hAnsi="Arial"/>
+        </w:rPr>
+        <w:t xml:space="preserve"> O sistema deve permitir que os alunos visualizem as notas obtidas por semestre letivo.</w:t>
       </w:r>
     </w:p>
     <w:p>
       <w:pPr>
         <w:pStyle w:val="Corpodetexto"/>
-      </w:pPr>
-      <w:r>
-        <w:t>RF2 – O Sistema efetuar o lançamento das notas das disciplinas lecionadas em um semestre letivo e controlar os prazos e atrasos neste lançamento.</w:t>
+        <w:rPr>
+          <w:rFonts w:ascii="Arial" w:hAnsi="Arial"/>
+        </w:rPr>
+      </w:pPr>
+      <w:r>
+        <w:rPr>
+          <w:rFonts w:ascii="Arial" w:hAnsi="Arial"/>
+          <w:b/>
+          <w:bCs/>
+        </w:rPr>
+        <w:t>RF2</w:t>
+      </w:r>
+      <w:r>
+        <w:rPr>
+          <w:rFonts w:ascii="Arial" w:hAnsi="Arial"/>
+        </w:rPr>
+        <w:t xml:space="preserve"> – O Sistema efetuar o lançamento das notas das disciplinas lecionadas em um semestre letivo e controlar os prazos e atrasos neste lançamento.</w:t>
       </w:r>
     </w:p>
     <w:p>
       <w:pPr>
         <w:pStyle w:val="Corpodetexto"/>
-      </w:pPr>
-      <w:r>
-        <w:t>RF3 – O Sistema deve manter informações cadastrais sobre disciplinas no currículo escolar.</w:t>
+        <w:rPr>
+          <w:rFonts w:ascii="Arial" w:hAnsi="Arial"/>
+        </w:rPr>
+      </w:pPr>
+      <w:r>
+        <w:rPr>
+          <w:rFonts w:ascii="Arial" w:hAnsi="Arial"/>
+          <w:b/>
+          <w:bCs/>
+        </w:rPr>
+        <w:t>RF3</w:t>
+      </w:r>
+      <w:r>
+        <w:rPr>
+          <w:rFonts w:ascii="Arial" w:hAnsi="Arial"/>
+        </w:rPr>
+        <w:t xml:space="preserve"> – O Sistema deve manter informações cadastrais sobre disciplinas no currículo escolar.</w:t>
       </w:r>
     </w:p>
     <w:p>
       <w:pPr>
         <w:pStyle w:val="Corpodetexto"/>
-      </w:pPr>
-      <w:r>
-        <w:t>RF4 – O Sistema deve permitir a abertura de turmas para uma disciplina, assim como a definição de salas e laboratórios a serem utilizados e dos horários e dias da semana em que haverá aulas de tal turma.</w:t>
+        <w:rPr>
+          <w:rFonts w:ascii="Arial" w:hAnsi="Arial"/>
+        </w:rPr>
+      </w:pPr>
+      <w:r>
+        <w:rPr>
+          <w:rFonts w:ascii="Arial" w:hAnsi="Arial"/>
+          <w:b/>
+          <w:bCs/>
+        </w:rPr>
+        <w:t>RF4</w:t>
+      </w:r>
+      <w:r>
+        <w:rPr>
+          <w:rFonts w:ascii="Arial" w:hAnsi="Arial"/>
+        </w:rPr>
+        <w:t xml:space="preserve"> – O Sistema deve permitir a abertura de turmas para uma disciplina, assim como a definição de salas e laboratórios a serem utilizados e dos horários e dias da semana em que haverá aulas de tal turma.</w:t>
       </w:r>
     </w:p>
     <w:p>
       <w:pPr>
         <w:pStyle w:val="Corpodetexto"/>
-      </w:pPr>
-      <w:r>
-        <w:t>RF5 – O Sistema deve permitir que os alunos realizem a inscrição em disciplinas de um semestre letivo.</w:t>
+        <w:rPr>
+          <w:rFonts w:ascii="Arial" w:hAnsi="Arial"/>
+        </w:rPr>
+      </w:pPr>
+      <w:r>
+        <w:rPr>
+          <w:rFonts w:ascii="Arial" w:hAnsi="Arial"/>
+          <w:b/>
+          <w:bCs/>
+        </w:rPr>
+        <w:t>RF5</w:t>
+      </w:r>
+      <w:r>
+        <w:rPr>
+          <w:rFonts w:ascii="Arial" w:hAnsi="Arial"/>
+        </w:rPr>
+        <w:t xml:space="preserve"> – O Sistema deve permitir que os alunos realizem a inscrição em disciplinas de um semestre letivo.</w:t>
       </w:r>
     </w:p>
     <w:p>
       <w:pPr>
         <w:pStyle w:val="Corpodetexto"/>
-      </w:pPr>
-      <w:r>
-        <w:t>RF6 – O Sistema deve permitir o controle do andamento das inscrições em disciplinas feitas por alunos.</w:t>
+        <w:rPr>
+          <w:rFonts w:ascii="Arial" w:hAnsi="Arial"/>
+        </w:rPr>
+      </w:pPr>
+      <w:r>
+        <w:rPr>
+          <w:rFonts w:ascii="Arial" w:hAnsi="Arial"/>
+          <w:b/>
+          <w:bCs/>
+        </w:rPr>
+        <w:t>RF6</w:t>
+      </w:r>
+      <w:r>
+        <w:rPr>
+          <w:rFonts w:ascii="Arial" w:hAnsi="Arial"/>
+        </w:rPr>
+        <w:t xml:space="preserve"> – O Sistema deve permitir o controle do andamento das inscrições em disciplinas feitas por alunos.</w:t>
       </w:r>
     </w:p>
     <w:p>
       <w:pPr>
         <w:pStyle w:val="Corpodetexto"/>
-      </w:pPr>
-      <w:r>
-        <w:t xml:space="preserve">RF7 – O Sistema deve-se comunicar com o </w:t>
-      </w:r>
-      <w:r>
-        <w:rPr>
+        <w:rPr>
+          <w:rFonts w:ascii="Arial" w:hAnsi="Arial"/>
+        </w:rPr>
+      </w:pPr>
+      <w:r>
+        <w:rPr>
+          <w:rFonts w:ascii="Arial" w:hAnsi="Arial"/>
+          <w:b/>
+          <w:bCs/>
+        </w:rPr>
+        <w:t>RF7</w:t>
+      </w:r>
+      <w:r>
+        <w:rPr>
+          <w:rFonts w:ascii="Arial" w:hAnsi="Arial"/>
+        </w:rPr>
+        <w:t xml:space="preserve"> – O Sistema deve-se comunicar com o </w:t>
+      </w:r>
+      <w:r>
+        <w:rPr>
+          <w:rFonts w:ascii="Arial" w:hAnsi="Arial"/>
           <w:i/>
           <w:iCs/>
         </w:rPr>
         <w:t>Sistema de Recursos Humanos</w:t>
       </w:r>
       <w:r>
+        <w:rPr>
+          <w:rFonts w:ascii="Arial" w:hAnsi="Arial"/>
+        </w:rPr>
         <w:t xml:space="preserve"> para obter dados cadastrais sobre os professores.</w:t>
       </w:r>
     </w:p>
     <w:p>
       <w:pPr>
         <w:pStyle w:val="Corpodetexto"/>
-      </w:pPr>
-      <w:r>
-        <w:t xml:space="preserve">RF8 – O Sistema deve-se comunicar com o </w:t>
-      </w:r>
-      <w:r>
-        <w:rPr>
+        <w:rPr>
+          <w:rFonts w:ascii="Arial" w:hAnsi="Arial"/>
+        </w:rPr>
+      </w:pPr>
+      <w:r>
+        <w:rPr>
+          <w:rFonts w:ascii="Arial" w:hAnsi="Arial"/>
+          <w:b/>
+          <w:bCs/>
+        </w:rPr>
+        <w:t>RF8</w:t>
+      </w:r>
+      <w:r>
+        <w:rPr>
+          <w:rFonts w:ascii="Arial" w:hAnsi="Arial"/>
+        </w:rPr>
+        <w:t xml:space="preserve"> – O Sistema deve-se comunicar com o </w:t>
+      </w:r>
+      <w:r>
+        <w:rPr>
+          <w:rFonts w:ascii="Arial" w:hAnsi="Arial"/>
           <w:i/>
           <w:iCs/>
         </w:rPr>
         <w:t>Sistema de Faturamento</w:t>
       </w:r>
       <w:r>
+        <w:rPr>
+          <w:rFonts w:ascii="Arial" w:hAnsi="Arial"/>
+        </w:rPr>
         <w:t xml:space="preserve"> para informar as inscrições realizadas pelos alunos.</w:t>
       </w:r>
     </w:p>
     <w:p>
       <w:pPr>
         <w:pStyle w:val="Corpodetexto"/>
-      </w:pPr>
-      <w:r>
-        <w:t>RF9 – O sistema deve manter informações cadastrais sobre os alunos e seus históricos escolares, bem como das disciplinas no currículo escolar.</w:t>
+        <w:rPr>
+          <w:rFonts w:ascii="Arial" w:hAnsi="Arial"/>
+        </w:rPr>
+      </w:pPr>
+      <w:r>
+        <w:rPr>
+          <w:rFonts w:ascii="Arial" w:hAnsi="Arial"/>
+          <w:b/>
+          <w:bCs/>
+        </w:rPr>
+        <w:t>RF9</w:t>
+      </w:r>
+      <w:r>
+        <w:rPr>
+          <w:rFonts w:ascii="Arial" w:hAnsi="Arial"/>
+        </w:rPr>
+        <w:t xml:space="preserve"> – O sistema deve manter informações cadastrais sobre os alunos e seus históricos escolares, bem como das disciplinas no currículo escolar.</w:t>
       </w:r>
     </w:p>
     <w:p>
       <w:pPr>
         <w:pStyle w:val="Corpodetexto"/>
-      </w:pPr>
-      <w:r>
-        <w:t>RF10 - O sistema deve estar disponível para os usuários, alunos, professores, etc. o acessarem, via internet, na rede local da faculdade.</w:t>
+        <w:rPr>
+          <w:rFonts w:ascii="Arial" w:hAnsi="Arial"/>
+        </w:rPr>
+      </w:pPr>
+      <w:r>
+        <w:rPr>
+          <w:rFonts w:ascii="Arial" w:hAnsi="Arial"/>
+          <w:b/>
+          <w:bCs/>
+        </w:rPr>
+        <w:t>RF10</w:t>
+      </w:r>
+      <w:r>
+        <w:rPr>
+          <w:rFonts w:ascii="Arial" w:hAnsi="Arial"/>
+        </w:rPr>
+        <w:t xml:space="preserve"> - O sistema deve estar disponível para os usuários, alunos, professores, etc. o acessarem, via internet, na rede local da faculdade.</w:t>
       </w:r>
     </w:p>
     <w:p>
       <w:pPr>
         <w:pStyle w:val="Corpodetexto"/>
-      </w:pPr>
-      <w:r>
-        <w:t>RF11 – Professores possuem permissão para atualizar os dados (notas, frequências) das turmas atribuídas a ele por semestre.</w:t>
+        <w:rPr>
+          <w:rFonts w:ascii="Arial" w:hAnsi="Arial"/>
+        </w:rPr>
+      </w:pPr>
+      <w:r>
+        <w:rPr>
+          <w:rFonts w:ascii="Arial" w:hAnsi="Arial"/>
+          <w:b/>
+          <w:bCs/>
+        </w:rPr>
+        <w:t>RF11</w:t>
+      </w:r>
+      <w:r>
+        <w:rPr>
+          <w:rFonts w:ascii="Arial" w:hAnsi="Arial"/>
+        </w:rPr>
+        <w:t xml:space="preserve"> – Professores possuem permissão para atualizar os dados (notas, frequências) das turmas atribuídas a ele por semestre.</w:t>
       </w:r>
     </w:p>
     <w:p>
       <w:pPr>
         <w:pStyle w:val="Ttulo1"/>
+        <w:numPr>
+          <w:ilvl w:val="0"/>
+          <w:numId w:val="2"/>
+        </w:numPr>
         <w:rPr>
           <w:sz w:val="24"/>
         </w:rPr>
       </w:pPr>
       <w:r>
         <w:rPr>
+          <w:rFonts w:ascii="Arial" w:hAnsi="Arial"/>
           <w:sz w:val="24"/>
         </w:rPr>
         <w:t>Regras de Negócio</w:t>
@@ -210,71 +413,89 @@
     <w:tbl>
       <w:tblPr>
         <w:tblW w:w="9638" w:type="dxa"/>
-        <w:tblInd w:w="55" w:type="dxa"/>
+        <w:jc w:val="left"/>
+        <w:tblInd w:w="50" w:type="dxa"/>
         <w:tblBorders>
-          <w:top w:val="single" w:sz="2" w:space="0" w:color="000000"/>
-          <w:left w:val="single" w:sz="2" w:space="0" w:color="000000"/>
-          <w:bottom w:val="single" w:sz="2" w:space="0" w:color="000000"/>
-          <w:right w:val="single" w:sz="2" w:space="0" w:color="000000"/>
-          <w:insideH w:val="single" w:sz="2" w:space="0" w:color="000000"/>
-          <w:insideV w:val="single" w:sz="2" w:space="0" w:color="000000"/>
+          <w:top w:val="single" w:sz="2" w:space="0" w:color="000001"/>
+          <w:left w:val="single" w:sz="2" w:space="0" w:color="000001"/>
+          <w:bottom w:val="single" w:sz="2" w:space="0" w:color="000001"/>
+          <w:right w:val="single" w:sz="2" w:space="0" w:color="000001"/>
+          <w:insideH w:val="single" w:sz="2" w:space="0" w:color="000001"/>
+          <w:insideV w:val="single" w:sz="2" w:space="0" w:color="000001"/>
         </w:tblBorders>
         <w:tblCellMar>
           <w:top w:w="55" w:type="dxa"/>
-          <w:left w:w="54" w:type="dxa"/>
+          <w:left w:w="48" w:type="dxa"/>
           <w:bottom w:w="55" w:type="dxa"/>
           <w:right w:w="55" w:type="dxa"/>
         </w:tblCellMar>
-        <w:tblLook w:val="0000" w:firstRow="0" w:lastRow="0" w:firstColumn="0" w:lastColumn="0" w:noHBand="0" w:noVBand="0"/>
+        <w:tblLook w:val="0000" w:noVBand="0" w:noHBand="0" w:lastColumn="0" w:firstColumn="0" w:lastRow="0" w:firstRow="0"/>
       </w:tblPr>
       <w:tblGrid>
-        <w:gridCol w:w="1253"/>
-        <w:gridCol w:w="8385"/>
+        <w:gridCol w:w="1357"/>
+        <w:gridCol w:w="8280"/>
       </w:tblGrid>
       <w:tr>
+        <w:trPr/>
         <w:tc>
           <w:tcPr>
-            <w:tcW w:w="9638" w:type="dxa"/>
+            <w:tcW w:w="9637" w:type="dxa"/>
             <w:gridSpan w:val="2"/>
             <w:tcBorders>
-              <w:top w:val="single" w:sz="2" w:space="0" w:color="000000"/>
-              <w:left w:val="single" w:sz="2" w:space="0" w:color="000000"/>
-              <w:bottom w:val="single" w:sz="2" w:space="0" w:color="000000"/>
-              <w:right w:val="single" w:sz="2" w:space="0" w:color="000000"/>
+              <w:top w:val="single" w:sz="2" w:space="0" w:color="000001"/>
+              <w:left w:val="single" w:sz="2" w:space="0" w:color="000001"/>
+              <w:bottom w:val="single" w:sz="2" w:space="0" w:color="000001"/>
+              <w:right w:val="single" w:sz="2" w:space="0" w:color="000001"/>
+              <w:insideH w:val="single" w:sz="2" w:space="0" w:color="000001"/>
+              <w:insideV w:val="single" w:sz="2" w:space="0" w:color="000001"/>
             </w:tcBorders>
-            <w:shd w:val="clear" w:color="auto" w:fill="auto"/>
+            <w:shd w:color="auto" w:fill="auto" w:val="clear"/>
             <w:tcMar>
-              <w:left w:w="54" w:type="dxa"/>
+              <w:left w:w="48" w:type="dxa"/>
             </w:tcMar>
           </w:tcPr>
           <w:p>
             <w:pPr>
               <w:pStyle w:val="Contedodatabela"/>
+              <w:rPr>
+                <w:rFonts w:ascii="Arial" w:hAnsi="Arial"/>
+                <w:b/>
+                <w:b/>
+                <w:bCs/>
+                <w:i/>
+                <w:i/>
+                <w:iCs/>
+              </w:rPr>
             </w:pPr>
             <w:r>
+              <w:rPr>
+                <w:rFonts w:ascii="Arial" w:hAnsi="Arial"/>
+                <w:b/>
+                <w:bCs/>
+                <w:i/>
+                <w:iCs/>
+              </w:rPr>
               <w:t>RN01 – Quantidade máxima de inscrições por semestre letivo</w:t>
             </w:r>
           </w:p>
         </w:tc>
       </w:tr>
       <w:tr>
-        <w:tblPrEx>
-          <w:tblBorders>
-            <w:right w:val="none" w:sz="0" w:space="0" w:color="auto"/>
-            <w:insideV w:val="none" w:sz="0" w:space="0" w:color="auto"/>
-          </w:tblBorders>
-        </w:tblPrEx>
+        <w:trPr/>
         <w:tc>
           <w:tcPr>
-            <w:tcW w:w="1253" w:type="dxa"/>
+            <w:tcW w:w="1357" w:type="dxa"/>
             <w:tcBorders>
-              <w:top w:val="single" w:sz="2" w:space="0" w:color="000000"/>
-              <w:left w:val="single" w:sz="2" w:space="0" w:color="000000"/>
-              <w:bottom w:val="single" w:sz="2" w:space="0" w:color="000000"/>
+              <w:top w:val="single" w:sz="2" w:space="0" w:color="000001"/>
+              <w:left w:val="single" w:sz="2" w:space="0" w:color="000001"/>
+              <w:bottom w:val="single" w:sz="2" w:space="0" w:color="000001"/>
+              <w:right w:val="single" w:sz="2" w:space="0" w:color="000001"/>
+              <w:insideH w:val="single" w:sz="2" w:space="0" w:color="000001"/>
+              <w:insideV w:val="single" w:sz="2" w:space="0" w:color="000001"/>
             </w:tcBorders>
-            <w:shd w:val="clear" w:color="auto" w:fill="auto"/>
+            <w:shd w:color="auto" w:fill="auto" w:val="clear"/>
             <w:tcMar>
-              <w:left w:w="54" w:type="dxa"/>
+              <w:left w:w="48" w:type="dxa"/>
             </w:tcMar>
           </w:tcPr>
           <w:p>
@@ -282,11 +503,13 @@
               <w:pStyle w:val="Contedodatabela"/>
               <w:rPr>
                 <w:b/>
+                <w:b/>
                 <w:bCs/>
               </w:rPr>
             </w:pPr>
             <w:r>
               <w:rPr>
+                <w:rFonts w:ascii="Arial" w:hAnsi="Arial"/>
                 <w:b/>
                 <w:bCs/>
               </w:rPr>
@@ -296,98 +519,137 @@
         </w:tc>
         <w:tc>
           <w:tcPr>
-            <w:tcW w:w="8390" w:type="dxa"/>
+            <w:tcW w:w="8280" w:type="dxa"/>
             <w:tcBorders>
-              <w:top w:val="single" w:sz="2" w:space="0" w:color="000000"/>
-              <w:left w:val="single" w:sz="2" w:space="0" w:color="000000"/>
-              <w:bottom w:val="single" w:sz="2" w:space="0" w:color="000000"/>
-              <w:right w:val="single" w:sz="2" w:space="0" w:color="000000"/>
+              <w:top w:val="single" w:sz="2" w:space="0" w:color="000001"/>
+              <w:left w:val="single" w:sz="2" w:space="0" w:color="000001"/>
+              <w:bottom w:val="single" w:sz="2" w:space="0" w:color="000001"/>
+              <w:right w:val="single" w:sz="2" w:space="0" w:color="000001"/>
+              <w:insideH w:val="single" w:sz="2" w:space="0" w:color="000001"/>
+              <w:insideV w:val="single" w:sz="2" w:space="0" w:color="000001"/>
             </w:tcBorders>
-            <w:shd w:val="clear" w:color="auto" w:fill="auto"/>
+            <w:shd w:color="auto" w:fill="auto" w:val="clear"/>
             <w:tcMar>
-              <w:left w:w="54" w:type="dxa"/>
+              <w:left w:w="48" w:type="dxa"/>
             </w:tcMar>
           </w:tcPr>
           <w:p>
             <w:pPr>
               <w:pStyle w:val="Corpodetexto"/>
+              <w:spacing w:before="0" w:after="140"/>
+              <w:rPr>
+                <w:rFonts w:ascii="Arial" w:hAnsi="Arial"/>
+              </w:rPr>
             </w:pPr>
             <w:r>
+              <w:rPr>
+                <w:rFonts w:ascii="Arial" w:hAnsi="Arial"/>
+              </w:rPr>
               <w:t>Em um semestre letivo, um aluno não pode se inscrever em uma quantidade de disciplinas cuja soma de créditos ultrapasse 20.</w:t>
             </w:r>
           </w:p>
         </w:tc>
       </w:tr>
     </w:tbl>
-    <w:p/>
+    <w:p>
+      <w:pPr>
+        <w:pStyle w:val="Normal"/>
+        <w:rPr>
+          <w:rFonts w:ascii="Arial" w:hAnsi="Arial"/>
+        </w:rPr>
+      </w:pPr>
+      <w:r>
+        <w:rPr>
+          <w:rFonts w:ascii="Arial" w:hAnsi="Arial"/>
+        </w:rPr>
+      </w:r>
+    </w:p>
     <w:tbl>
       <w:tblPr>
         <w:tblW w:w="9638" w:type="dxa"/>
-        <w:tblInd w:w="55" w:type="dxa"/>
+        <w:jc w:val="left"/>
+        <w:tblInd w:w="50" w:type="dxa"/>
         <w:tblBorders>
-          <w:top w:val="single" w:sz="2" w:space="0" w:color="000000"/>
-          <w:left w:val="single" w:sz="2" w:space="0" w:color="000000"/>
-          <w:bottom w:val="single" w:sz="2" w:space="0" w:color="000000"/>
-          <w:right w:val="single" w:sz="2" w:space="0" w:color="000000"/>
-          <w:insideH w:val="single" w:sz="2" w:space="0" w:color="000000"/>
-          <w:insideV w:val="single" w:sz="2" w:space="0" w:color="000000"/>
+          <w:top w:val="single" w:sz="2" w:space="0" w:color="000001"/>
+          <w:left w:val="single" w:sz="2" w:space="0" w:color="000001"/>
+          <w:bottom w:val="single" w:sz="2" w:space="0" w:color="000001"/>
+          <w:right w:val="single" w:sz="2" w:space="0" w:color="000001"/>
+          <w:insideH w:val="single" w:sz="2" w:space="0" w:color="000001"/>
+          <w:insideV w:val="single" w:sz="2" w:space="0" w:color="000001"/>
         </w:tblBorders>
         <w:tblCellMar>
           <w:top w:w="55" w:type="dxa"/>
-          <w:left w:w="54" w:type="dxa"/>
+          <w:left w:w="48" w:type="dxa"/>
           <w:bottom w:w="55" w:type="dxa"/>
           <w:right w:w="55" w:type="dxa"/>
         </w:tblCellMar>
-        <w:tblLook w:val="0000" w:firstRow="0" w:lastRow="0" w:firstColumn="0" w:lastColumn="0" w:noHBand="0" w:noVBand="0"/>
+        <w:tblLook w:val="0000" w:noVBand="0" w:noHBand="0" w:lastColumn="0" w:firstColumn="0" w:lastRow="0" w:firstRow="0"/>
       </w:tblPr>
       <w:tblGrid>
-        <w:gridCol w:w="1253"/>
-        <w:gridCol w:w="8385"/>
+        <w:gridCol w:w="1357"/>
+        <w:gridCol w:w="8280"/>
       </w:tblGrid>
       <w:tr>
+        <w:trPr/>
         <w:tc>
           <w:tcPr>
-            <w:tcW w:w="9638" w:type="dxa"/>
+            <w:tcW w:w="9637" w:type="dxa"/>
             <w:gridSpan w:val="2"/>
             <w:tcBorders>
-              <w:top w:val="single" w:sz="2" w:space="0" w:color="000000"/>
-              <w:left w:val="single" w:sz="2" w:space="0" w:color="000000"/>
-              <w:bottom w:val="single" w:sz="2" w:space="0" w:color="000000"/>
-              <w:right w:val="single" w:sz="2" w:space="0" w:color="000000"/>
+              <w:top w:val="single" w:sz="2" w:space="0" w:color="000001"/>
+              <w:left w:val="single" w:sz="2" w:space="0" w:color="000001"/>
+              <w:bottom w:val="single" w:sz="2" w:space="0" w:color="000001"/>
+              <w:right w:val="single" w:sz="2" w:space="0" w:color="000001"/>
+              <w:insideH w:val="single" w:sz="2" w:space="0" w:color="000001"/>
+              <w:insideV w:val="single" w:sz="2" w:space="0" w:color="000001"/>
             </w:tcBorders>
-            <w:shd w:val="clear" w:color="auto" w:fill="auto"/>
+            <w:shd w:color="auto" w:fill="auto" w:val="clear"/>
             <w:tcMar>
-              <w:left w:w="54" w:type="dxa"/>
+              <w:left w:w="48" w:type="dxa"/>
             </w:tcMar>
           </w:tcPr>
           <w:p>
             <w:pPr>
               <w:pStyle w:val="Contedodatabela"/>
+              <w:rPr>
+                <w:rFonts w:ascii="Arial" w:hAnsi="Arial"/>
+                <w:b/>
+                <w:b/>
+                <w:bCs/>
+                <w:i/>
+                <w:i/>
+                <w:iCs/>
+              </w:rPr>
             </w:pPr>
             <w:r>
+              <w:rPr>
+                <w:rFonts w:ascii="Arial" w:hAnsi="Arial"/>
+                <w:b/>
+                <w:bCs/>
+                <w:i/>
+                <w:iCs/>
+              </w:rPr>
               <w:t>RN02 – Quantidade de alunos possíveis</w:t>
             </w:r>
           </w:p>
         </w:tc>
       </w:tr>
       <w:tr>
-        <w:tblPrEx>
-          <w:tblBorders>
-            <w:right w:val="none" w:sz="0" w:space="0" w:color="auto"/>
-            <w:insideV w:val="none" w:sz="0" w:space="0" w:color="auto"/>
-          </w:tblBorders>
-        </w:tblPrEx>
+        <w:trPr/>
         <w:tc>
           <w:tcPr>
-            <w:tcW w:w="1253" w:type="dxa"/>
+            <w:tcW w:w="1357" w:type="dxa"/>
             <w:tcBorders>
-              <w:top w:val="single" w:sz="2" w:space="0" w:color="000000"/>
-              <w:left w:val="single" w:sz="2" w:space="0" w:color="000000"/>
-              <w:bottom w:val="single" w:sz="2" w:space="0" w:color="000000"/>
+              <w:top w:val="single" w:sz="2" w:space="0" w:color="000001"/>
+              <w:left w:val="single" w:sz="2" w:space="0" w:color="000001"/>
+              <w:bottom w:val="single" w:sz="2" w:space="0" w:color="000001"/>
+              <w:right w:val="single" w:sz="2" w:space="0" w:color="000001"/>
+              <w:insideH w:val="single" w:sz="2" w:space="0" w:color="000001"/>
+              <w:insideV w:val="single" w:sz="2" w:space="0" w:color="000001"/>
             </w:tcBorders>
-            <w:shd w:val="clear" w:color="auto" w:fill="auto"/>
+            <w:shd w:color="auto" w:fill="auto" w:val="clear"/>
             <w:tcMar>
-              <w:left w:w="54" w:type="dxa"/>
+              <w:left w:w="48" w:type="dxa"/>
             </w:tcMar>
           </w:tcPr>
           <w:p>
@@ -395,113 +657,153 @@
               <w:pStyle w:val="Contedodatabela"/>
               <w:rPr>
                 <w:b/>
+                <w:b/>
                 <w:bCs/>
               </w:rPr>
             </w:pPr>
             <w:r>
               <w:rPr>
-                <w:b/>
-                <w:bCs/>
-              </w:rPr>
-              <w:lastRenderedPageBreak/>
+                <w:rFonts w:ascii="Arial" w:hAnsi="Arial"/>
+                <w:b/>
+                <w:bCs/>
+              </w:rPr>
               <w:t>Descrição</w:t>
             </w:r>
           </w:p>
         </w:tc>
         <w:tc>
           <w:tcPr>
-            <w:tcW w:w="8390" w:type="dxa"/>
+            <w:tcW w:w="8280" w:type="dxa"/>
             <w:tcBorders>
-              <w:top w:val="single" w:sz="2" w:space="0" w:color="000000"/>
-              <w:left w:val="single" w:sz="2" w:space="0" w:color="000000"/>
-              <w:bottom w:val="single" w:sz="2" w:space="0" w:color="000000"/>
-              <w:right w:val="single" w:sz="2" w:space="0" w:color="000000"/>
+              <w:top w:val="single" w:sz="2" w:space="0" w:color="000001"/>
+              <w:left w:val="single" w:sz="2" w:space="0" w:color="000001"/>
+              <w:bottom w:val="single" w:sz="2" w:space="0" w:color="000001"/>
+              <w:right w:val="single" w:sz="2" w:space="0" w:color="000001"/>
+              <w:insideH w:val="single" w:sz="2" w:space="0" w:color="000001"/>
+              <w:insideV w:val="single" w:sz="2" w:space="0" w:color="000001"/>
             </w:tcBorders>
-            <w:shd w:val="clear" w:color="auto" w:fill="auto"/>
+            <w:shd w:color="auto" w:fill="auto" w:val="clear"/>
             <w:tcMar>
-              <w:left w:w="54" w:type="dxa"/>
+              <w:left w:w="48" w:type="dxa"/>
             </w:tcMar>
           </w:tcPr>
           <w:p>
             <w:pPr>
               <w:pStyle w:val="Corpodetexto"/>
+              <w:spacing w:before="0" w:after="140"/>
+              <w:rPr>
+                <w:rFonts w:ascii="Arial" w:hAnsi="Arial"/>
+              </w:rPr>
             </w:pPr>
             <w:r>
+              <w:rPr>
+                <w:rFonts w:ascii="Arial" w:hAnsi="Arial"/>
+              </w:rPr>
               <w:t>Uma oferta de disciplina não pode ter mais de 40 alunos inscritos.</w:t>
             </w:r>
           </w:p>
         </w:tc>
       </w:tr>
     </w:tbl>
-    <w:p/>
+    <w:p>
+      <w:pPr>
+        <w:pStyle w:val="Normal"/>
+        <w:rPr>
+          <w:rFonts w:ascii="Arial" w:hAnsi="Arial"/>
+        </w:rPr>
+      </w:pPr>
+      <w:r>
+        <w:rPr>
+          <w:rFonts w:ascii="Arial" w:hAnsi="Arial"/>
+        </w:rPr>
+      </w:r>
+    </w:p>
     <w:tbl>
       <w:tblPr>
         <w:tblW w:w="9638" w:type="dxa"/>
-        <w:tblInd w:w="55" w:type="dxa"/>
+        <w:jc w:val="left"/>
+        <w:tblInd w:w="50" w:type="dxa"/>
         <w:tblBorders>
-          <w:top w:val="single" w:sz="2" w:space="0" w:color="000000"/>
-          <w:left w:val="single" w:sz="2" w:space="0" w:color="000000"/>
-          <w:bottom w:val="single" w:sz="2" w:space="0" w:color="000000"/>
-          <w:right w:val="single" w:sz="2" w:space="0" w:color="000000"/>
-          <w:insideH w:val="single" w:sz="2" w:space="0" w:color="000000"/>
-          <w:insideV w:val="single" w:sz="2" w:space="0" w:color="000000"/>
+          <w:top w:val="single" w:sz="2" w:space="0" w:color="000001"/>
+          <w:left w:val="single" w:sz="2" w:space="0" w:color="000001"/>
+          <w:bottom w:val="single" w:sz="2" w:space="0" w:color="000001"/>
+          <w:right w:val="single" w:sz="2" w:space="0" w:color="000001"/>
+          <w:insideH w:val="single" w:sz="2" w:space="0" w:color="000001"/>
+          <w:insideV w:val="single" w:sz="2" w:space="0" w:color="000001"/>
         </w:tblBorders>
         <w:tblCellMar>
           <w:top w:w="55" w:type="dxa"/>
-          <w:left w:w="54" w:type="dxa"/>
+          <w:left w:w="48" w:type="dxa"/>
           <w:bottom w:w="55" w:type="dxa"/>
           <w:right w:w="55" w:type="dxa"/>
         </w:tblCellMar>
-        <w:tblLook w:val="0000" w:firstRow="0" w:lastRow="0" w:firstColumn="0" w:lastColumn="0" w:noHBand="0" w:noVBand="0"/>
+        <w:tblLook w:val="0000" w:noVBand="0" w:noHBand="0" w:lastColumn="0" w:firstColumn="0" w:lastRow="0" w:firstRow="0"/>
       </w:tblPr>
       <w:tblGrid>
-        <w:gridCol w:w="1253"/>
-        <w:gridCol w:w="8385"/>
+        <w:gridCol w:w="1357"/>
+        <w:gridCol w:w="8280"/>
       </w:tblGrid>
       <w:tr>
+        <w:trPr/>
         <w:tc>
           <w:tcPr>
-            <w:tcW w:w="9638" w:type="dxa"/>
+            <w:tcW w:w="9637" w:type="dxa"/>
             <w:gridSpan w:val="2"/>
             <w:tcBorders>
-              <w:top w:val="single" w:sz="2" w:space="0" w:color="000000"/>
-              <w:left w:val="single" w:sz="2" w:space="0" w:color="000000"/>
-              <w:bottom w:val="single" w:sz="2" w:space="0" w:color="000000"/>
-              <w:right w:val="single" w:sz="2" w:space="0" w:color="000000"/>
+              <w:top w:val="single" w:sz="2" w:space="0" w:color="000001"/>
+              <w:left w:val="single" w:sz="2" w:space="0" w:color="000001"/>
+              <w:bottom w:val="single" w:sz="2" w:space="0" w:color="000001"/>
+              <w:right w:val="single" w:sz="2" w:space="0" w:color="000001"/>
+              <w:insideH w:val="single" w:sz="2" w:space="0" w:color="000001"/>
+              <w:insideV w:val="single" w:sz="2" w:space="0" w:color="000001"/>
             </w:tcBorders>
-            <w:shd w:val="clear" w:color="auto" w:fill="auto"/>
+            <w:shd w:color="auto" w:fill="auto" w:val="clear"/>
             <w:tcMar>
-              <w:left w:w="54" w:type="dxa"/>
+              <w:left w:w="48" w:type="dxa"/>
             </w:tcMar>
           </w:tcPr>
           <w:p>
             <w:pPr>
               <w:pStyle w:val="Contedodatabela"/>
+              <w:rPr>
+                <w:rFonts w:ascii="Arial" w:hAnsi="Arial"/>
+                <w:b/>
+                <w:b/>
+                <w:bCs/>
+                <w:i/>
+                <w:i/>
+                <w:iCs/>
+              </w:rPr>
             </w:pPr>
             <w:r>
+              <w:rPr>
+                <w:rFonts w:ascii="Arial" w:hAnsi="Arial"/>
+                <w:b/>
+                <w:bCs/>
+                <w:i/>
+                <w:iCs/>
+              </w:rPr>
               <w:t>RN03 - Pré-requisitos para uma disciplina</w:t>
             </w:r>
           </w:p>
         </w:tc>
       </w:tr>
       <w:tr>
-        <w:tblPrEx>
-          <w:tblBorders>
-            <w:right w:val="none" w:sz="0" w:space="0" w:color="auto"/>
-            <w:insideV w:val="none" w:sz="0" w:space="0" w:color="auto"/>
-          </w:tblBorders>
-        </w:tblPrEx>
+        <w:trPr/>
         <w:tc>
           <w:tcPr>
-            <w:tcW w:w="1253" w:type="dxa"/>
+            <w:tcW w:w="1357" w:type="dxa"/>
             <w:tcBorders>
-              <w:top w:val="single" w:sz="2" w:space="0" w:color="000000"/>
-              <w:left w:val="single" w:sz="2" w:space="0" w:color="000000"/>
-              <w:bottom w:val="single" w:sz="2" w:space="0" w:color="000000"/>
+              <w:top w:val="single" w:sz="2" w:space="0" w:color="000001"/>
+              <w:left w:val="single" w:sz="2" w:space="0" w:color="000001"/>
+              <w:bottom w:val="single" w:sz="2" w:space="0" w:color="000001"/>
+              <w:right w:val="single" w:sz="2" w:space="0" w:color="000001"/>
+              <w:insideH w:val="single" w:sz="2" w:space="0" w:color="000001"/>
+              <w:insideV w:val="single" w:sz="2" w:space="0" w:color="000001"/>
             </w:tcBorders>
-            <w:shd w:val="clear" w:color="auto" w:fill="auto"/>
+            <w:shd w:color="auto" w:fill="auto" w:val="clear"/>
             <w:tcMar>
-              <w:left w:w="54" w:type="dxa"/>
+              <w:left w:w="48" w:type="dxa"/>
             </w:tcMar>
           </w:tcPr>
           <w:p>
@@ -509,11 +811,13 @@
               <w:pStyle w:val="Contedodatabela"/>
               <w:rPr>
                 <w:b/>
+                <w:b/>
                 <w:bCs/>
               </w:rPr>
             </w:pPr>
             <w:r>
               <w:rPr>
+                <w:rFonts w:ascii="Arial" w:hAnsi="Arial"/>
                 <w:b/>
                 <w:bCs/>
               </w:rPr>
@@ -523,98 +827,137 @@
         </w:tc>
         <w:tc>
           <w:tcPr>
-            <w:tcW w:w="8390" w:type="dxa"/>
+            <w:tcW w:w="8280" w:type="dxa"/>
             <w:tcBorders>
-              <w:top w:val="single" w:sz="2" w:space="0" w:color="000000"/>
-              <w:left w:val="single" w:sz="2" w:space="0" w:color="000000"/>
-              <w:bottom w:val="single" w:sz="2" w:space="0" w:color="000000"/>
-              <w:right w:val="single" w:sz="2" w:space="0" w:color="000000"/>
+              <w:top w:val="single" w:sz="2" w:space="0" w:color="000001"/>
+              <w:left w:val="single" w:sz="2" w:space="0" w:color="000001"/>
+              <w:bottom w:val="single" w:sz="2" w:space="0" w:color="000001"/>
+              <w:right w:val="single" w:sz="2" w:space="0" w:color="000001"/>
+              <w:insideH w:val="single" w:sz="2" w:space="0" w:color="000001"/>
+              <w:insideV w:val="single" w:sz="2" w:space="0" w:color="000001"/>
             </w:tcBorders>
-            <w:shd w:val="clear" w:color="auto" w:fill="auto"/>
+            <w:shd w:color="auto" w:fill="auto" w:val="clear"/>
             <w:tcMar>
-              <w:left w:w="54" w:type="dxa"/>
+              <w:left w:w="48" w:type="dxa"/>
             </w:tcMar>
           </w:tcPr>
           <w:p>
             <w:pPr>
               <w:pStyle w:val="Corpodetexto"/>
+              <w:spacing w:before="0" w:after="140"/>
+              <w:rPr>
+                <w:rFonts w:ascii="Arial" w:hAnsi="Arial"/>
+              </w:rPr>
             </w:pPr>
             <w:r>
+              <w:rPr>
+                <w:rFonts w:ascii="Arial" w:hAnsi="Arial"/>
+              </w:rPr>
               <w:t>Um aluno não pode se inscrever em uma disciplina para a qual não possua os pré-requisitos necessários.</w:t>
             </w:r>
           </w:p>
         </w:tc>
       </w:tr>
     </w:tbl>
-    <w:p/>
+    <w:p>
+      <w:pPr>
+        <w:pStyle w:val="Normal"/>
+        <w:rPr>
+          <w:rFonts w:ascii="Arial" w:hAnsi="Arial"/>
+        </w:rPr>
+      </w:pPr>
+      <w:r>
+        <w:rPr>
+          <w:rFonts w:ascii="Arial" w:hAnsi="Arial"/>
+        </w:rPr>
+      </w:r>
+    </w:p>
     <w:tbl>
       <w:tblPr>
         <w:tblW w:w="9638" w:type="dxa"/>
-        <w:tblInd w:w="55" w:type="dxa"/>
+        <w:jc w:val="left"/>
+        <w:tblInd w:w="50" w:type="dxa"/>
         <w:tblBorders>
-          <w:top w:val="single" w:sz="2" w:space="0" w:color="000000"/>
-          <w:left w:val="single" w:sz="2" w:space="0" w:color="000000"/>
-          <w:bottom w:val="single" w:sz="2" w:space="0" w:color="000000"/>
-          <w:right w:val="single" w:sz="2" w:space="0" w:color="000000"/>
-          <w:insideH w:val="single" w:sz="2" w:space="0" w:color="000000"/>
-          <w:insideV w:val="single" w:sz="2" w:space="0" w:color="000000"/>
+          <w:top w:val="single" w:sz="2" w:space="0" w:color="000001"/>
+          <w:left w:val="single" w:sz="2" w:space="0" w:color="000001"/>
+          <w:bottom w:val="single" w:sz="2" w:space="0" w:color="000001"/>
+          <w:right w:val="single" w:sz="2" w:space="0" w:color="000001"/>
+          <w:insideH w:val="single" w:sz="2" w:space="0" w:color="000001"/>
+          <w:insideV w:val="single" w:sz="2" w:space="0" w:color="000001"/>
         </w:tblBorders>
         <w:tblCellMar>
           <w:top w:w="55" w:type="dxa"/>
-          <w:left w:w="54" w:type="dxa"/>
+          <w:left w:w="48" w:type="dxa"/>
           <w:bottom w:w="55" w:type="dxa"/>
           <w:right w:w="55" w:type="dxa"/>
         </w:tblCellMar>
-        <w:tblLook w:val="0000" w:firstRow="0" w:lastRow="0" w:firstColumn="0" w:lastColumn="0" w:noHBand="0" w:noVBand="0"/>
+        <w:tblLook w:val="0000" w:noVBand="0" w:noHBand="0" w:lastColumn="0" w:firstColumn="0" w:lastRow="0" w:firstRow="0"/>
       </w:tblPr>
       <w:tblGrid>
-        <w:gridCol w:w="1253"/>
-        <w:gridCol w:w="8385"/>
+        <w:gridCol w:w="1357"/>
+        <w:gridCol w:w="8280"/>
       </w:tblGrid>
       <w:tr>
+        <w:trPr/>
         <w:tc>
           <w:tcPr>
-            <w:tcW w:w="9638" w:type="dxa"/>
+            <w:tcW w:w="9637" w:type="dxa"/>
             <w:gridSpan w:val="2"/>
             <w:tcBorders>
-              <w:top w:val="single" w:sz="2" w:space="0" w:color="000000"/>
-              <w:left w:val="single" w:sz="2" w:space="0" w:color="000000"/>
-              <w:bottom w:val="single" w:sz="2" w:space="0" w:color="000000"/>
-              <w:right w:val="single" w:sz="2" w:space="0" w:color="000000"/>
+              <w:top w:val="single" w:sz="2" w:space="0" w:color="000001"/>
+              <w:left w:val="single" w:sz="2" w:space="0" w:color="000001"/>
+              <w:bottom w:val="single" w:sz="2" w:space="0" w:color="000001"/>
+              <w:right w:val="single" w:sz="2" w:space="0" w:color="000001"/>
+              <w:insideH w:val="single" w:sz="2" w:space="0" w:color="000001"/>
+              <w:insideV w:val="single" w:sz="2" w:space="0" w:color="000001"/>
             </w:tcBorders>
-            <w:shd w:val="clear" w:color="auto" w:fill="auto"/>
+            <w:shd w:color="auto" w:fill="auto" w:val="clear"/>
             <w:tcMar>
-              <w:left w:w="54" w:type="dxa"/>
+              <w:left w:w="48" w:type="dxa"/>
             </w:tcMar>
           </w:tcPr>
           <w:p>
             <w:pPr>
               <w:pStyle w:val="Contedodatabela"/>
+              <w:rPr>
+                <w:rFonts w:ascii="Arial" w:hAnsi="Arial"/>
+                <w:b/>
+                <w:b/>
+                <w:bCs/>
+                <w:i/>
+                <w:i/>
+                <w:iCs/>
+              </w:rPr>
             </w:pPr>
             <w:r>
+              <w:rPr>
+                <w:rFonts w:ascii="Arial" w:hAnsi="Arial"/>
+                <w:b/>
+                <w:bCs/>
+                <w:i/>
+                <w:iCs/>
+              </w:rPr>
               <w:t>RN04 – Habilitação para lecionar disciplina</w:t>
             </w:r>
           </w:p>
         </w:tc>
       </w:tr>
       <w:tr>
-        <w:tblPrEx>
-          <w:tblBorders>
-            <w:right w:val="none" w:sz="0" w:space="0" w:color="auto"/>
-            <w:insideV w:val="none" w:sz="0" w:space="0" w:color="auto"/>
-          </w:tblBorders>
-        </w:tblPrEx>
+        <w:trPr/>
         <w:tc>
           <w:tcPr>
-            <w:tcW w:w="1253" w:type="dxa"/>
+            <w:tcW w:w="1357" w:type="dxa"/>
             <w:tcBorders>
-              <w:top w:val="single" w:sz="2" w:space="0" w:color="000000"/>
-              <w:left w:val="single" w:sz="2" w:space="0" w:color="000000"/>
-              <w:bottom w:val="single" w:sz="2" w:space="0" w:color="000000"/>
+              <w:top w:val="single" w:sz="2" w:space="0" w:color="000001"/>
+              <w:left w:val="single" w:sz="2" w:space="0" w:color="000001"/>
+              <w:bottom w:val="single" w:sz="2" w:space="0" w:color="000001"/>
+              <w:right w:val="single" w:sz="2" w:space="0" w:color="000001"/>
+              <w:insideH w:val="single" w:sz="2" w:space="0" w:color="000001"/>
+              <w:insideV w:val="single" w:sz="2" w:space="0" w:color="000001"/>
             </w:tcBorders>
-            <w:shd w:val="clear" w:color="auto" w:fill="auto"/>
+            <w:shd w:color="auto" w:fill="auto" w:val="clear"/>
             <w:tcMar>
-              <w:left w:w="54" w:type="dxa"/>
+              <w:left w:w="48" w:type="dxa"/>
             </w:tcMar>
           </w:tcPr>
           <w:p>
@@ -622,11 +965,13 @@
               <w:pStyle w:val="Contedodatabela"/>
               <w:rPr>
                 <w:b/>
+                <w:b/>
                 <w:bCs/>
               </w:rPr>
             </w:pPr>
             <w:r>
               <w:rPr>
+                <w:rFonts w:ascii="Arial" w:hAnsi="Arial"/>
                 <w:b/>
                 <w:bCs/>
               </w:rPr>
@@ -636,98 +981,137 @@
         </w:tc>
         <w:tc>
           <w:tcPr>
-            <w:tcW w:w="8390" w:type="dxa"/>
+            <w:tcW w:w="8280" w:type="dxa"/>
             <w:tcBorders>
-              <w:top w:val="single" w:sz="2" w:space="0" w:color="000000"/>
-              <w:left w:val="single" w:sz="2" w:space="0" w:color="000000"/>
-              <w:bottom w:val="single" w:sz="2" w:space="0" w:color="000000"/>
-              <w:right w:val="single" w:sz="2" w:space="0" w:color="000000"/>
+              <w:top w:val="single" w:sz="2" w:space="0" w:color="000001"/>
+              <w:left w:val="single" w:sz="2" w:space="0" w:color="000001"/>
+              <w:bottom w:val="single" w:sz="2" w:space="0" w:color="000001"/>
+              <w:right w:val="single" w:sz="2" w:space="0" w:color="000001"/>
+              <w:insideH w:val="single" w:sz="2" w:space="0" w:color="000001"/>
+              <w:insideV w:val="single" w:sz="2" w:space="0" w:color="000001"/>
             </w:tcBorders>
-            <w:shd w:val="clear" w:color="auto" w:fill="auto"/>
+            <w:shd w:color="auto" w:fill="auto" w:val="clear"/>
             <w:tcMar>
-              <w:left w:w="54" w:type="dxa"/>
+              <w:left w:w="48" w:type="dxa"/>
             </w:tcMar>
           </w:tcPr>
           <w:p>
             <w:pPr>
               <w:pStyle w:val="Corpodetexto"/>
+              <w:spacing w:before="0" w:after="140"/>
+              <w:rPr>
+                <w:rFonts w:ascii="Arial" w:hAnsi="Arial"/>
+              </w:rPr>
             </w:pPr>
             <w:r>
+              <w:rPr>
+                <w:rFonts w:ascii="Arial" w:hAnsi="Arial"/>
+              </w:rPr>
               <w:t>Um professor não pode lecionar disciplinas para as quais não esteja habilitado.</w:t>
             </w:r>
           </w:p>
         </w:tc>
       </w:tr>
     </w:tbl>
-    <w:p/>
+    <w:p>
+      <w:pPr>
+        <w:pStyle w:val="Normal"/>
+        <w:rPr>
+          <w:rFonts w:ascii="Arial" w:hAnsi="Arial"/>
+        </w:rPr>
+      </w:pPr>
+      <w:r>
+        <w:rPr>
+          <w:rFonts w:ascii="Arial" w:hAnsi="Arial"/>
+        </w:rPr>
+      </w:r>
+    </w:p>
     <w:tbl>
       <w:tblPr>
         <w:tblW w:w="9638" w:type="dxa"/>
-        <w:tblInd w:w="55" w:type="dxa"/>
+        <w:jc w:val="left"/>
+        <w:tblInd w:w="50" w:type="dxa"/>
         <w:tblBorders>
-          <w:top w:val="single" w:sz="2" w:space="0" w:color="000000"/>
-          <w:left w:val="single" w:sz="2" w:space="0" w:color="000000"/>
-          <w:bottom w:val="single" w:sz="2" w:space="0" w:color="000000"/>
-          <w:right w:val="single" w:sz="2" w:space="0" w:color="000000"/>
-          <w:insideH w:val="single" w:sz="2" w:space="0" w:color="000000"/>
-          <w:insideV w:val="single" w:sz="2" w:space="0" w:color="000000"/>
+          <w:top w:val="single" w:sz="2" w:space="0" w:color="000001"/>
+          <w:left w:val="single" w:sz="2" w:space="0" w:color="000001"/>
+          <w:bottom w:val="single" w:sz="2" w:space="0" w:color="000001"/>
+          <w:right w:val="single" w:sz="2" w:space="0" w:color="000001"/>
+          <w:insideH w:val="single" w:sz="2" w:space="0" w:color="000001"/>
+          <w:insideV w:val="single" w:sz="2" w:space="0" w:color="000001"/>
         </w:tblBorders>
         <w:tblCellMar>
           <w:top w:w="55" w:type="dxa"/>
-          <w:left w:w="54" w:type="dxa"/>
+          <w:left w:w="48" w:type="dxa"/>
           <w:bottom w:w="55" w:type="dxa"/>
           <w:right w:w="55" w:type="dxa"/>
         </w:tblCellMar>
-        <w:tblLook w:val="0000" w:firstRow="0" w:lastRow="0" w:firstColumn="0" w:lastColumn="0" w:noHBand="0" w:noVBand="0"/>
+        <w:tblLook w:val="0000" w:noVBand="0" w:noHBand="0" w:lastColumn="0" w:firstColumn="0" w:lastRow="0" w:firstRow="0"/>
       </w:tblPr>
       <w:tblGrid>
-        <w:gridCol w:w="1253"/>
-        <w:gridCol w:w="8385"/>
+        <w:gridCol w:w="1357"/>
+        <w:gridCol w:w="8280"/>
       </w:tblGrid>
       <w:tr>
+        <w:trPr/>
         <w:tc>
           <w:tcPr>
-            <w:tcW w:w="9638" w:type="dxa"/>
+            <w:tcW w:w="9637" w:type="dxa"/>
             <w:gridSpan w:val="2"/>
             <w:tcBorders>
-              <w:top w:val="single" w:sz="2" w:space="0" w:color="000000"/>
-              <w:left w:val="single" w:sz="2" w:space="0" w:color="000000"/>
-              <w:bottom w:val="single" w:sz="2" w:space="0" w:color="000000"/>
-              <w:right w:val="single" w:sz="2" w:space="0" w:color="000000"/>
+              <w:top w:val="single" w:sz="2" w:space="0" w:color="000001"/>
+              <w:left w:val="single" w:sz="2" w:space="0" w:color="000001"/>
+              <w:bottom w:val="single" w:sz="2" w:space="0" w:color="000001"/>
+              <w:right w:val="single" w:sz="2" w:space="0" w:color="000001"/>
+              <w:insideH w:val="single" w:sz="2" w:space="0" w:color="000001"/>
+              <w:insideV w:val="single" w:sz="2" w:space="0" w:color="000001"/>
             </w:tcBorders>
-            <w:shd w:val="clear" w:color="auto" w:fill="auto"/>
+            <w:shd w:color="auto" w:fill="auto" w:val="clear"/>
             <w:tcMar>
-              <w:left w:w="54" w:type="dxa"/>
+              <w:left w:w="48" w:type="dxa"/>
             </w:tcMar>
           </w:tcPr>
           <w:p>
             <w:pPr>
               <w:pStyle w:val="Contedodatabela"/>
+              <w:rPr>
+                <w:rFonts w:ascii="Arial" w:hAnsi="Arial"/>
+                <w:b/>
+                <w:b/>
+                <w:bCs/>
+                <w:i/>
+                <w:i/>
+                <w:iCs/>
+              </w:rPr>
             </w:pPr>
             <w:r>
+              <w:rPr>
+                <w:rFonts w:ascii="Arial" w:hAnsi="Arial"/>
+                <w:b/>
+                <w:bCs/>
+                <w:i/>
+                <w:iCs/>
+              </w:rPr>
               <w:t>RN05 – Cancelamento de matrícula</w:t>
             </w:r>
           </w:p>
         </w:tc>
       </w:tr>
       <w:tr>
-        <w:tblPrEx>
-          <w:tblBorders>
-            <w:right w:val="none" w:sz="0" w:space="0" w:color="auto"/>
-            <w:insideV w:val="none" w:sz="0" w:space="0" w:color="auto"/>
-          </w:tblBorders>
-        </w:tblPrEx>
+        <w:trPr/>
         <w:tc>
           <w:tcPr>
-            <w:tcW w:w="1253" w:type="dxa"/>
+            <w:tcW w:w="1357" w:type="dxa"/>
             <w:tcBorders>
-              <w:top w:val="single" w:sz="2" w:space="0" w:color="000000"/>
-              <w:left w:val="single" w:sz="2" w:space="0" w:color="000000"/>
-              <w:bottom w:val="single" w:sz="2" w:space="0" w:color="000000"/>
+              <w:top w:val="single" w:sz="2" w:space="0" w:color="000001"/>
+              <w:left w:val="single" w:sz="2" w:space="0" w:color="000001"/>
+              <w:bottom w:val="single" w:sz="2" w:space="0" w:color="000001"/>
+              <w:right w:val="single" w:sz="2" w:space="0" w:color="000001"/>
+              <w:insideH w:val="single" w:sz="2" w:space="0" w:color="000001"/>
+              <w:insideV w:val="single" w:sz="2" w:space="0" w:color="000001"/>
             </w:tcBorders>
-            <w:shd w:val="clear" w:color="auto" w:fill="auto"/>
+            <w:shd w:color="auto" w:fill="auto" w:val="clear"/>
             <w:tcMar>
-              <w:left w:w="54" w:type="dxa"/>
+              <w:left w:w="48" w:type="dxa"/>
             </w:tcMar>
           </w:tcPr>
           <w:p>
@@ -735,11 +1119,13 @@
               <w:pStyle w:val="Contedodatabela"/>
               <w:rPr>
                 <w:b/>
+                <w:b/>
                 <w:bCs/>
               </w:rPr>
             </w:pPr>
             <w:r>
               <w:rPr>
+                <w:rFonts w:ascii="Arial" w:hAnsi="Arial"/>
                 <w:b/>
                 <w:bCs/>
               </w:rPr>
@@ -749,98 +1135,137 @@
         </w:tc>
         <w:tc>
           <w:tcPr>
-            <w:tcW w:w="8390" w:type="dxa"/>
+            <w:tcW w:w="8280" w:type="dxa"/>
             <w:tcBorders>
-              <w:top w:val="single" w:sz="2" w:space="0" w:color="000000"/>
-              <w:left w:val="single" w:sz="2" w:space="0" w:color="000000"/>
-              <w:bottom w:val="single" w:sz="2" w:space="0" w:color="000000"/>
-              <w:right w:val="single" w:sz="2" w:space="0" w:color="000000"/>
+              <w:top w:val="single" w:sz="2" w:space="0" w:color="000001"/>
+              <w:left w:val="single" w:sz="2" w:space="0" w:color="000001"/>
+              <w:bottom w:val="single" w:sz="2" w:space="0" w:color="000001"/>
+              <w:right w:val="single" w:sz="2" w:space="0" w:color="000001"/>
+              <w:insideH w:val="single" w:sz="2" w:space="0" w:color="000001"/>
+              <w:insideV w:val="single" w:sz="2" w:space="0" w:color="000001"/>
             </w:tcBorders>
-            <w:shd w:val="clear" w:color="auto" w:fill="auto"/>
+            <w:shd w:color="auto" w:fill="auto" w:val="clear"/>
             <w:tcMar>
-              <w:left w:w="54" w:type="dxa"/>
+              <w:left w:w="48" w:type="dxa"/>
             </w:tcMar>
           </w:tcPr>
           <w:p>
             <w:pPr>
               <w:pStyle w:val="Corpodetexto"/>
+              <w:spacing w:before="0" w:after="140"/>
+              <w:rPr>
+                <w:rFonts w:ascii="Arial" w:hAnsi="Arial"/>
+              </w:rPr>
             </w:pPr>
             <w:r>
+              <w:rPr>
+                <w:rFonts w:ascii="Arial" w:hAnsi="Arial"/>
+              </w:rPr>
               <w:t>Um aluno deve ter a matrícula cancelada se for reprovado mais de duas vezes na mesma disciplina</w:t>
             </w:r>
           </w:p>
         </w:tc>
       </w:tr>
     </w:tbl>
-    <w:p/>
+    <w:p>
+      <w:pPr>
+        <w:pStyle w:val="Normal"/>
+        <w:rPr>
+          <w:rFonts w:ascii="Arial" w:hAnsi="Arial"/>
+        </w:rPr>
+      </w:pPr>
+      <w:r>
+        <w:rPr>
+          <w:rFonts w:ascii="Arial" w:hAnsi="Arial"/>
+        </w:rPr>
+      </w:r>
+    </w:p>
     <w:tbl>
       <w:tblPr>
         <w:tblW w:w="9638" w:type="dxa"/>
-        <w:tblInd w:w="55" w:type="dxa"/>
+        <w:jc w:val="left"/>
+        <w:tblInd w:w="50" w:type="dxa"/>
         <w:tblBorders>
-          <w:top w:val="single" w:sz="2" w:space="0" w:color="000000"/>
-          <w:left w:val="single" w:sz="2" w:space="0" w:color="000000"/>
-          <w:bottom w:val="single" w:sz="2" w:space="0" w:color="000000"/>
-          <w:right w:val="single" w:sz="2" w:space="0" w:color="000000"/>
-          <w:insideH w:val="single" w:sz="2" w:space="0" w:color="000000"/>
-          <w:insideV w:val="single" w:sz="2" w:space="0" w:color="000000"/>
+          <w:top w:val="single" w:sz="2" w:space="0" w:color="000001"/>
+          <w:left w:val="single" w:sz="2" w:space="0" w:color="000001"/>
+          <w:bottom w:val="single" w:sz="2" w:space="0" w:color="000001"/>
+          <w:right w:val="single" w:sz="2" w:space="0" w:color="000001"/>
+          <w:insideH w:val="single" w:sz="2" w:space="0" w:color="000001"/>
+          <w:insideV w:val="single" w:sz="2" w:space="0" w:color="000001"/>
         </w:tblBorders>
         <w:tblCellMar>
           <w:top w:w="55" w:type="dxa"/>
-          <w:left w:w="54" w:type="dxa"/>
+          <w:left w:w="48" w:type="dxa"/>
           <w:bottom w:w="55" w:type="dxa"/>
           <w:right w:w="55" w:type="dxa"/>
         </w:tblCellMar>
-        <w:tblLook w:val="0000" w:firstRow="0" w:lastRow="0" w:firstColumn="0" w:lastColumn="0" w:noHBand="0" w:noVBand="0"/>
+        <w:tblLook w:val="0000" w:noVBand="0" w:noHBand="0" w:lastColumn="0" w:firstColumn="0" w:lastRow="0" w:firstRow="0"/>
       </w:tblPr>
       <w:tblGrid>
-        <w:gridCol w:w="1253"/>
-        <w:gridCol w:w="8385"/>
+        <w:gridCol w:w="1357"/>
+        <w:gridCol w:w="8280"/>
       </w:tblGrid>
       <w:tr>
+        <w:trPr/>
         <w:tc>
           <w:tcPr>
-            <w:tcW w:w="9638" w:type="dxa"/>
+            <w:tcW w:w="9637" w:type="dxa"/>
             <w:gridSpan w:val="2"/>
             <w:tcBorders>
-              <w:top w:val="single" w:sz="2" w:space="0" w:color="000000"/>
-              <w:left w:val="single" w:sz="2" w:space="0" w:color="000000"/>
-              <w:bottom w:val="single" w:sz="2" w:space="0" w:color="000000"/>
-              <w:right w:val="single" w:sz="2" w:space="0" w:color="000000"/>
+              <w:top w:val="single" w:sz="2" w:space="0" w:color="000001"/>
+              <w:left w:val="single" w:sz="2" w:space="0" w:color="000001"/>
+              <w:bottom w:val="single" w:sz="2" w:space="0" w:color="000001"/>
+              <w:right w:val="single" w:sz="2" w:space="0" w:color="000001"/>
+              <w:insideH w:val="single" w:sz="2" w:space="0" w:color="000001"/>
+              <w:insideV w:val="single" w:sz="2" w:space="0" w:color="000001"/>
             </w:tcBorders>
-            <w:shd w:val="clear" w:color="auto" w:fill="auto"/>
+            <w:shd w:color="auto" w:fill="auto" w:val="clear"/>
             <w:tcMar>
-              <w:left w:w="54" w:type="dxa"/>
+              <w:left w:w="48" w:type="dxa"/>
             </w:tcMar>
           </w:tcPr>
           <w:p>
             <w:pPr>
               <w:pStyle w:val="Contedodatabela"/>
+              <w:rPr>
+                <w:rFonts w:ascii="Arial" w:hAnsi="Arial"/>
+                <w:b/>
+                <w:b/>
+                <w:bCs/>
+                <w:i/>
+                <w:i/>
+                <w:iCs/>
+              </w:rPr>
             </w:pPr>
             <w:r>
+              <w:rPr>
+                <w:rFonts w:ascii="Arial" w:hAnsi="Arial"/>
+                <w:b/>
+                <w:bCs/>
+                <w:i/>
+                <w:iCs/>
+              </w:rPr>
               <w:t>RN06 – Política de Avaliação de Alunos</w:t>
             </w:r>
           </w:p>
         </w:tc>
       </w:tr>
       <w:tr>
-        <w:tblPrEx>
-          <w:tblBorders>
-            <w:right w:val="none" w:sz="0" w:space="0" w:color="auto"/>
-            <w:insideV w:val="none" w:sz="0" w:space="0" w:color="auto"/>
-          </w:tblBorders>
-        </w:tblPrEx>
+        <w:trPr/>
         <w:tc>
           <w:tcPr>
-            <w:tcW w:w="1253" w:type="dxa"/>
+            <w:tcW w:w="1357" w:type="dxa"/>
             <w:tcBorders>
-              <w:top w:val="single" w:sz="2" w:space="0" w:color="000000"/>
-              <w:left w:val="single" w:sz="2" w:space="0" w:color="000000"/>
-              <w:bottom w:val="single" w:sz="2" w:space="0" w:color="000000"/>
+              <w:top w:val="single" w:sz="2" w:space="0" w:color="000001"/>
+              <w:left w:val="single" w:sz="2" w:space="0" w:color="000001"/>
+              <w:bottom w:val="single" w:sz="2" w:space="0" w:color="000001"/>
+              <w:right w:val="single" w:sz="2" w:space="0" w:color="000001"/>
+              <w:insideH w:val="single" w:sz="2" w:space="0" w:color="000001"/>
+              <w:insideV w:val="single" w:sz="2" w:space="0" w:color="000001"/>
             </w:tcBorders>
-            <w:shd w:val="clear" w:color="auto" w:fill="auto"/>
+            <w:shd w:color="auto" w:fill="auto" w:val="clear"/>
             <w:tcMar>
-              <w:left w:w="54" w:type="dxa"/>
+              <w:left w:w="48" w:type="dxa"/>
             </w:tcMar>
           </w:tcPr>
           <w:p>
@@ -848,11 +1273,13 @@
               <w:pStyle w:val="Contedodatabela"/>
               <w:rPr>
                 <w:b/>
+                <w:b/>
                 <w:bCs/>
               </w:rPr>
             </w:pPr>
             <w:r>
               <w:rPr>
+                <w:rFonts w:ascii="Arial" w:hAnsi="Arial"/>
                 <w:b/>
                 <w:bCs/>
               </w:rPr>
@@ -862,16 +1289,18 @@
         </w:tc>
         <w:tc>
           <w:tcPr>
-            <w:tcW w:w="8390" w:type="dxa"/>
+            <w:tcW w:w="8280" w:type="dxa"/>
             <w:tcBorders>
-              <w:top w:val="single" w:sz="2" w:space="0" w:color="000000"/>
-              <w:left w:val="single" w:sz="2" w:space="0" w:color="000000"/>
-              <w:bottom w:val="single" w:sz="2" w:space="0" w:color="000000"/>
-              <w:right w:val="single" w:sz="2" w:space="0" w:color="000000"/>
+              <w:top w:val="single" w:sz="2" w:space="0" w:color="000001"/>
+              <w:left w:val="single" w:sz="2" w:space="0" w:color="000001"/>
+              <w:bottom w:val="single" w:sz="2" w:space="0" w:color="000001"/>
+              <w:right w:val="single" w:sz="2" w:space="0" w:color="000001"/>
+              <w:insideH w:val="single" w:sz="2" w:space="0" w:color="000001"/>
+              <w:insideV w:val="single" w:sz="2" w:space="0" w:color="000001"/>
             </w:tcBorders>
-            <w:shd w:val="clear" w:color="auto" w:fill="auto"/>
+            <w:shd w:color="auto" w:fill="auto" w:val="clear"/>
             <w:tcMar>
-              <w:left w:w="54" w:type="dxa"/>
+              <w:left w:w="48" w:type="dxa"/>
             </w:tcMar>
           </w:tcPr>
           <w:p>
@@ -881,8 +1310,14 @@
                 <w:ilvl w:val="0"/>
                 <w:numId w:val="3"/>
               </w:numPr>
+              <w:rPr>
+                <w:rFonts w:ascii="Arial" w:hAnsi="Arial"/>
+              </w:rPr>
             </w:pPr>
             <w:r>
+              <w:rPr>
+                <w:rFonts w:ascii="Arial" w:hAnsi="Arial"/>
+              </w:rPr>
               <w:t xml:space="preserve">A nota de um aluno em uma disciplina (um valor de 0 a 10) é obtida pela média de duas avaliações durante o semestre, A1 e A2, ou pela frequência nas aulas. </w:t>
             </w:r>
           </w:p>
@@ -893,8 +1328,14 @@
                 <w:ilvl w:val="1"/>
                 <w:numId w:val="3"/>
               </w:numPr>
+              <w:rPr>
+                <w:rFonts w:ascii="Arial" w:hAnsi="Arial"/>
+              </w:rPr>
             </w:pPr>
             <w:r>
+              <w:rPr>
+                <w:rFonts w:ascii="Arial" w:hAnsi="Arial"/>
+              </w:rPr>
               <w:t xml:space="preserve">Se o aluno obtém nota maior ou igual a 7.0 (sete) está aprovado. </w:t>
             </w:r>
           </w:p>
@@ -905,8 +1346,14 @@
                 <w:ilvl w:val="1"/>
                 <w:numId w:val="3"/>
               </w:numPr>
+              <w:rPr>
+                <w:rFonts w:ascii="Arial" w:hAnsi="Arial"/>
+              </w:rPr>
             </w:pPr>
             <w:r>
+              <w:rPr>
+                <w:rFonts w:ascii="Arial" w:hAnsi="Arial"/>
+              </w:rPr>
               <w:t>Se o aluno obtém nota maior ou igual a 5.0 (cinco) e menor do que 7.0 (sete), deve fazer a avaliação final;</w:t>
             </w:r>
           </w:p>
@@ -917,8 +1364,14 @@
                 <w:ilvl w:val="1"/>
                 <w:numId w:val="3"/>
               </w:numPr>
+              <w:rPr>
+                <w:rFonts w:ascii="Arial" w:hAnsi="Arial"/>
+              </w:rPr>
             </w:pPr>
             <w:r>
+              <w:rPr>
+                <w:rFonts w:ascii="Arial" w:hAnsi="Arial"/>
+              </w:rPr>
               <w:t>Se o aluno obtém nota menor do que 5.0 (cinco) está reprovado.</w:t>
             </w:r>
           </w:p>
@@ -929,83 +1382,120 @@
                 <w:ilvl w:val="1"/>
                 <w:numId w:val="3"/>
               </w:numPr>
+              <w:spacing w:before="0" w:after="140"/>
+              <w:rPr>
+                <w:rFonts w:ascii="Arial" w:hAnsi="Arial"/>
+              </w:rPr>
             </w:pPr>
             <w:r>
+              <w:rPr>
+                <w:rFonts w:ascii="Arial" w:hAnsi="Arial"/>
+              </w:rPr>
               <w:t>Se o aluno tiver frequência menor que 75% em uma turma, está automaticamente reprovado.</w:t>
             </w:r>
           </w:p>
         </w:tc>
       </w:tr>
     </w:tbl>
-    <w:p/>
+    <w:p>
+      <w:pPr>
+        <w:pStyle w:val="Normal"/>
+        <w:rPr>
+          <w:rFonts w:ascii="Arial" w:hAnsi="Arial"/>
+        </w:rPr>
+      </w:pPr>
+      <w:r>
+        <w:rPr>
+          <w:rFonts w:ascii="Arial" w:hAnsi="Arial"/>
+        </w:rPr>
+      </w:r>
+    </w:p>
     <w:tbl>
       <w:tblPr>
         <w:tblW w:w="9638" w:type="dxa"/>
-        <w:tblInd w:w="55" w:type="dxa"/>
+        <w:jc w:val="left"/>
+        <w:tblInd w:w="50" w:type="dxa"/>
         <w:tblBorders>
-          <w:top w:val="single" w:sz="2" w:space="0" w:color="000000"/>
-          <w:left w:val="single" w:sz="2" w:space="0" w:color="000000"/>
-          <w:bottom w:val="single" w:sz="2" w:space="0" w:color="000000"/>
-          <w:right w:val="single" w:sz="2" w:space="0" w:color="000000"/>
-          <w:insideH w:val="single" w:sz="2" w:space="0" w:color="000000"/>
-          <w:insideV w:val="single" w:sz="2" w:space="0" w:color="000000"/>
+          <w:top w:val="single" w:sz="2" w:space="0" w:color="000001"/>
+          <w:left w:val="single" w:sz="2" w:space="0" w:color="000001"/>
+          <w:bottom w:val="single" w:sz="2" w:space="0" w:color="000001"/>
+          <w:right w:val="single" w:sz="2" w:space="0" w:color="000001"/>
+          <w:insideH w:val="single" w:sz="2" w:space="0" w:color="000001"/>
+          <w:insideV w:val="single" w:sz="2" w:space="0" w:color="000001"/>
         </w:tblBorders>
         <w:tblCellMar>
           <w:top w:w="55" w:type="dxa"/>
-          <w:left w:w="54" w:type="dxa"/>
+          <w:left w:w="48" w:type="dxa"/>
           <w:bottom w:w="55" w:type="dxa"/>
           <w:right w:w="55" w:type="dxa"/>
         </w:tblCellMar>
-        <w:tblLook w:val="0000" w:firstRow="0" w:lastRow="0" w:firstColumn="0" w:lastColumn="0" w:noHBand="0" w:noVBand="0"/>
+        <w:tblLook w:val="0000" w:noVBand="0" w:noHBand="0" w:lastColumn="0" w:firstColumn="0" w:lastRow="0" w:firstRow="0"/>
       </w:tblPr>
       <w:tblGrid>
-        <w:gridCol w:w="1253"/>
-        <w:gridCol w:w="8385"/>
+        <w:gridCol w:w="1357"/>
+        <w:gridCol w:w="8280"/>
       </w:tblGrid>
       <w:tr>
+        <w:trPr/>
         <w:tc>
           <w:tcPr>
-            <w:tcW w:w="9638" w:type="dxa"/>
+            <w:tcW w:w="9637" w:type="dxa"/>
             <w:gridSpan w:val="2"/>
             <w:tcBorders>
-              <w:top w:val="single" w:sz="2" w:space="0" w:color="000000"/>
-              <w:left w:val="single" w:sz="2" w:space="0" w:color="000000"/>
-              <w:bottom w:val="single" w:sz="2" w:space="0" w:color="000000"/>
-              <w:right w:val="single" w:sz="2" w:space="0" w:color="000000"/>
+              <w:top w:val="single" w:sz="2" w:space="0" w:color="000001"/>
+              <w:left w:val="single" w:sz="2" w:space="0" w:color="000001"/>
+              <w:bottom w:val="single" w:sz="2" w:space="0" w:color="000001"/>
+              <w:right w:val="single" w:sz="2" w:space="0" w:color="000001"/>
+              <w:insideH w:val="single" w:sz="2" w:space="0" w:color="000001"/>
+              <w:insideV w:val="single" w:sz="2" w:space="0" w:color="000001"/>
             </w:tcBorders>
-            <w:shd w:val="clear" w:color="auto" w:fill="auto"/>
+            <w:shd w:color="auto" w:fill="auto" w:val="clear"/>
             <w:tcMar>
-              <w:left w:w="54" w:type="dxa"/>
+              <w:left w:w="48" w:type="dxa"/>
             </w:tcMar>
           </w:tcPr>
           <w:p>
             <w:pPr>
               <w:pStyle w:val="Contedodatabela"/>
+              <w:rPr>
+                <w:rFonts w:ascii="Arial" w:hAnsi="Arial"/>
+                <w:b/>
+                <w:b/>
+                <w:bCs/>
+                <w:i/>
+                <w:i/>
+                <w:iCs/>
+              </w:rPr>
             </w:pPr>
             <w:r>
+              <w:rPr>
+                <w:rFonts w:ascii="Arial" w:hAnsi="Arial"/>
+                <w:b/>
+                <w:bCs/>
+                <w:i/>
+                <w:iCs/>
+              </w:rPr>
               <w:t>RN07 – Consulta de Notas</w:t>
             </w:r>
           </w:p>
         </w:tc>
       </w:tr>
       <w:tr>
-        <w:tblPrEx>
-          <w:tblBorders>
-            <w:right w:val="none" w:sz="0" w:space="0" w:color="auto"/>
-            <w:insideV w:val="none" w:sz="0" w:space="0" w:color="auto"/>
-          </w:tblBorders>
-        </w:tblPrEx>
+        <w:trPr/>
         <w:tc>
           <w:tcPr>
-            <w:tcW w:w="1253" w:type="dxa"/>
+            <w:tcW w:w="1357" w:type="dxa"/>
             <w:tcBorders>
-              <w:top w:val="single" w:sz="2" w:space="0" w:color="000000"/>
-              <w:left w:val="single" w:sz="2" w:space="0" w:color="000000"/>
-              <w:bottom w:val="single" w:sz="2" w:space="0" w:color="000000"/>
+              <w:top w:val="single" w:sz="2" w:space="0" w:color="000001"/>
+              <w:left w:val="single" w:sz="2" w:space="0" w:color="000001"/>
+              <w:bottom w:val="single" w:sz="2" w:space="0" w:color="000001"/>
+              <w:right w:val="single" w:sz="2" w:space="0" w:color="000001"/>
+              <w:insideH w:val="single" w:sz="2" w:space="0" w:color="000001"/>
+              <w:insideV w:val="single" w:sz="2" w:space="0" w:color="000001"/>
             </w:tcBorders>
-            <w:shd w:val="clear" w:color="auto" w:fill="auto"/>
+            <w:shd w:color="auto" w:fill="auto" w:val="clear"/>
             <w:tcMar>
-              <w:left w:w="54" w:type="dxa"/>
+              <w:left w:w="48" w:type="dxa"/>
             </w:tcMar>
           </w:tcPr>
           <w:p>
@@ -1013,11 +1503,13 @@
               <w:pStyle w:val="Contedodatabela"/>
               <w:rPr>
                 <w:b/>
+                <w:b/>
                 <w:bCs/>
               </w:rPr>
             </w:pPr>
             <w:r>
               <w:rPr>
+                <w:rFonts w:ascii="Arial" w:hAnsi="Arial"/>
                 <w:b/>
                 <w:bCs/>
               </w:rPr>
@@ -1027,98 +1519,137 @@
         </w:tc>
         <w:tc>
           <w:tcPr>
-            <w:tcW w:w="8390" w:type="dxa"/>
+            <w:tcW w:w="8280" w:type="dxa"/>
             <w:tcBorders>
-              <w:top w:val="single" w:sz="2" w:space="0" w:color="000000"/>
-              <w:left w:val="single" w:sz="2" w:space="0" w:color="000000"/>
-              <w:bottom w:val="single" w:sz="2" w:space="0" w:color="000000"/>
-              <w:right w:val="single" w:sz="2" w:space="0" w:color="000000"/>
+              <w:top w:val="single" w:sz="2" w:space="0" w:color="000001"/>
+              <w:left w:val="single" w:sz="2" w:space="0" w:color="000001"/>
+              <w:bottom w:val="single" w:sz="2" w:space="0" w:color="000001"/>
+              <w:right w:val="single" w:sz="2" w:space="0" w:color="000001"/>
+              <w:insideH w:val="single" w:sz="2" w:space="0" w:color="000001"/>
+              <w:insideV w:val="single" w:sz="2" w:space="0" w:color="000001"/>
             </w:tcBorders>
-            <w:shd w:val="clear" w:color="auto" w:fill="auto"/>
+            <w:shd w:color="auto" w:fill="auto" w:val="clear"/>
             <w:tcMar>
-              <w:left w:w="54" w:type="dxa"/>
+              <w:left w:w="48" w:type="dxa"/>
             </w:tcMar>
           </w:tcPr>
           <w:p>
             <w:pPr>
               <w:pStyle w:val="Corpodetexto"/>
+              <w:spacing w:before="0" w:after="140"/>
+              <w:rPr>
+                <w:rFonts w:ascii="Arial" w:hAnsi="Arial"/>
+              </w:rPr>
             </w:pPr>
             <w:r>
+              <w:rPr>
+                <w:rFonts w:ascii="Arial" w:hAnsi="Arial"/>
+              </w:rPr>
               <w:t>Um aluno não poderá visualizar os dados acadêmicos de outros alunos</w:t>
             </w:r>
           </w:p>
         </w:tc>
       </w:tr>
     </w:tbl>
-    <w:p/>
+    <w:p>
+      <w:pPr>
+        <w:pStyle w:val="Normal"/>
+        <w:rPr>
+          <w:rFonts w:ascii="Arial" w:hAnsi="Arial"/>
+        </w:rPr>
+      </w:pPr>
+      <w:r>
+        <w:rPr>
+          <w:rFonts w:ascii="Arial" w:hAnsi="Arial"/>
+        </w:rPr>
+      </w:r>
+    </w:p>
     <w:tbl>
       <w:tblPr>
         <w:tblW w:w="9638" w:type="dxa"/>
-        <w:tblInd w:w="55" w:type="dxa"/>
+        <w:jc w:val="left"/>
+        <w:tblInd w:w="50" w:type="dxa"/>
         <w:tblBorders>
-          <w:top w:val="single" w:sz="2" w:space="0" w:color="000000"/>
-          <w:left w:val="single" w:sz="2" w:space="0" w:color="000000"/>
-          <w:bottom w:val="single" w:sz="2" w:space="0" w:color="000000"/>
-          <w:right w:val="single" w:sz="2" w:space="0" w:color="000000"/>
-          <w:insideH w:val="single" w:sz="2" w:space="0" w:color="000000"/>
-          <w:insideV w:val="single" w:sz="2" w:space="0" w:color="000000"/>
+          <w:top w:val="single" w:sz="2" w:space="0" w:color="000001"/>
+          <w:left w:val="single" w:sz="2" w:space="0" w:color="000001"/>
+          <w:bottom w:val="single" w:sz="2" w:space="0" w:color="000001"/>
+          <w:right w:val="single" w:sz="2" w:space="0" w:color="000001"/>
+          <w:insideH w:val="single" w:sz="2" w:space="0" w:color="000001"/>
+          <w:insideV w:val="single" w:sz="2" w:space="0" w:color="000001"/>
         </w:tblBorders>
         <w:tblCellMar>
           <w:top w:w="55" w:type="dxa"/>
-          <w:left w:w="54" w:type="dxa"/>
+          <w:left w:w="48" w:type="dxa"/>
           <w:bottom w:w="55" w:type="dxa"/>
           <w:right w:w="55" w:type="dxa"/>
         </w:tblCellMar>
-        <w:tblLook w:val="0000" w:firstRow="0" w:lastRow="0" w:firstColumn="0" w:lastColumn="0" w:noHBand="0" w:noVBand="0"/>
+        <w:tblLook w:val="0000" w:noVBand="0" w:noHBand="0" w:lastColumn="0" w:firstColumn="0" w:lastRow="0" w:firstRow="0"/>
       </w:tblPr>
       <w:tblGrid>
-        <w:gridCol w:w="1253"/>
-        <w:gridCol w:w="8385"/>
+        <w:gridCol w:w="1357"/>
+        <w:gridCol w:w="8280"/>
       </w:tblGrid>
       <w:tr>
+        <w:trPr/>
         <w:tc>
           <w:tcPr>
-            <w:tcW w:w="9638" w:type="dxa"/>
+            <w:tcW w:w="9637" w:type="dxa"/>
             <w:gridSpan w:val="2"/>
             <w:tcBorders>
-              <w:top w:val="single" w:sz="2" w:space="0" w:color="000000"/>
-              <w:left w:val="single" w:sz="2" w:space="0" w:color="000000"/>
-              <w:bottom w:val="single" w:sz="2" w:space="0" w:color="000000"/>
-              <w:right w:val="single" w:sz="2" w:space="0" w:color="000000"/>
+              <w:top w:val="single" w:sz="2" w:space="0" w:color="000001"/>
+              <w:left w:val="single" w:sz="2" w:space="0" w:color="000001"/>
+              <w:bottom w:val="single" w:sz="2" w:space="0" w:color="000001"/>
+              <w:right w:val="single" w:sz="2" w:space="0" w:color="000001"/>
+              <w:insideH w:val="single" w:sz="2" w:space="0" w:color="000001"/>
+              <w:insideV w:val="single" w:sz="2" w:space="0" w:color="000001"/>
             </w:tcBorders>
-            <w:shd w:val="clear" w:color="auto" w:fill="auto"/>
+            <w:shd w:color="auto" w:fill="auto" w:val="clear"/>
             <w:tcMar>
-              <w:left w:w="54" w:type="dxa"/>
+              <w:left w:w="48" w:type="dxa"/>
             </w:tcMar>
           </w:tcPr>
           <w:p>
             <w:pPr>
               <w:pStyle w:val="Contedodatabela"/>
+              <w:rPr>
+                <w:rFonts w:ascii="Arial" w:hAnsi="Arial"/>
+                <w:b/>
+                <w:b/>
+                <w:bCs/>
+                <w:i/>
+                <w:i/>
+                <w:iCs/>
+              </w:rPr>
             </w:pPr>
             <w:r>
+              <w:rPr>
+                <w:rFonts w:ascii="Arial" w:hAnsi="Arial"/>
+                <w:b/>
+                <w:bCs/>
+                <w:i/>
+                <w:iCs/>
+              </w:rPr>
               <w:t>RN08 – Perfis</w:t>
             </w:r>
           </w:p>
         </w:tc>
       </w:tr>
       <w:tr>
-        <w:tblPrEx>
-          <w:tblBorders>
-            <w:right w:val="none" w:sz="0" w:space="0" w:color="auto"/>
-            <w:insideV w:val="none" w:sz="0" w:space="0" w:color="auto"/>
-          </w:tblBorders>
-        </w:tblPrEx>
+        <w:trPr/>
         <w:tc>
           <w:tcPr>
-            <w:tcW w:w="1253" w:type="dxa"/>
+            <w:tcW w:w="1357" w:type="dxa"/>
             <w:tcBorders>
-              <w:top w:val="single" w:sz="2" w:space="0" w:color="000000"/>
-              <w:left w:val="single" w:sz="2" w:space="0" w:color="000000"/>
-              <w:bottom w:val="single" w:sz="2" w:space="0" w:color="000000"/>
+              <w:top w:val="single" w:sz="2" w:space="0" w:color="000001"/>
+              <w:left w:val="single" w:sz="2" w:space="0" w:color="000001"/>
+              <w:bottom w:val="single" w:sz="2" w:space="0" w:color="000001"/>
+              <w:right w:val="single" w:sz="2" w:space="0" w:color="000001"/>
+              <w:insideH w:val="single" w:sz="2" w:space="0" w:color="000001"/>
+              <w:insideV w:val="single" w:sz="2" w:space="0" w:color="000001"/>
             </w:tcBorders>
-            <w:shd w:val="clear" w:color="auto" w:fill="auto"/>
+            <w:shd w:color="auto" w:fill="auto" w:val="clear"/>
             <w:tcMar>
-              <w:left w:w="54" w:type="dxa"/>
+              <w:left w:w="48" w:type="dxa"/>
             </w:tcMar>
           </w:tcPr>
           <w:p>
@@ -1126,11 +1657,13 @@
               <w:pStyle w:val="Contedodatabela"/>
               <w:rPr>
                 <w:b/>
+                <w:b/>
                 <w:bCs/>
               </w:rPr>
             </w:pPr>
             <w:r>
               <w:rPr>
+                <w:rFonts w:ascii="Arial" w:hAnsi="Arial"/>
                 <w:b/>
                 <w:bCs/>
               </w:rPr>
@@ -1140,98 +1673,137 @@
         </w:tc>
         <w:tc>
           <w:tcPr>
-            <w:tcW w:w="8390" w:type="dxa"/>
+            <w:tcW w:w="8280" w:type="dxa"/>
             <w:tcBorders>
-              <w:top w:val="single" w:sz="2" w:space="0" w:color="000000"/>
-              <w:left w:val="single" w:sz="2" w:space="0" w:color="000000"/>
-              <w:bottom w:val="single" w:sz="2" w:space="0" w:color="000000"/>
-              <w:right w:val="single" w:sz="2" w:space="0" w:color="000000"/>
+              <w:top w:val="single" w:sz="2" w:space="0" w:color="000001"/>
+              <w:left w:val="single" w:sz="2" w:space="0" w:color="000001"/>
+              <w:bottom w:val="single" w:sz="2" w:space="0" w:color="000001"/>
+              <w:right w:val="single" w:sz="2" w:space="0" w:color="000001"/>
+              <w:insideH w:val="single" w:sz="2" w:space="0" w:color="000001"/>
+              <w:insideV w:val="single" w:sz="2" w:space="0" w:color="000001"/>
             </w:tcBorders>
-            <w:shd w:val="clear" w:color="auto" w:fill="auto"/>
+            <w:shd w:color="auto" w:fill="auto" w:val="clear"/>
             <w:tcMar>
-              <w:left w:w="54" w:type="dxa"/>
+              <w:left w:w="48" w:type="dxa"/>
             </w:tcMar>
           </w:tcPr>
           <w:p>
             <w:pPr>
               <w:pStyle w:val="Corpodetexto"/>
+              <w:spacing w:before="0" w:after="140"/>
+              <w:rPr>
+                <w:rFonts w:ascii="Arial" w:hAnsi="Arial"/>
+              </w:rPr>
             </w:pPr>
             <w:r>
+              <w:rPr>
+                <w:rFonts w:ascii="Arial" w:hAnsi="Arial"/>
+              </w:rPr>
               <w:t>Aos usuários do sistema serão atribuídos perfis de acordo com suas permissões no sistema.</w:t>
             </w:r>
           </w:p>
         </w:tc>
       </w:tr>
     </w:tbl>
-    <w:p/>
+    <w:p>
+      <w:pPr>
+        <w:pStyle w:val="Normal"/>
+        <w:rPr>
+          <w:rFonts w:ascii="Arial" w:hAnsi="Arial"/>
+        </w:rPr>
+      </w:pPr>
+      <w:r>
+        <w:rPr>
+          <w:rFonts w:ascii="Arial" w:hAnsi="Arial"/>
+        </w:rPr>
+      </w:r>
+    </w:p>
     <w:tbl>
       <w:tblPr>
         <w:tblW w:w="9638" w:type="dxa"/>
-        <w:tblInd w:w="55" w:type="dxa"/>
+        <w:jc w:val="left"/>
+        <w:tblInd w:w="50" w:type="dxa"/>
         <w:tblBorders>
-          <w:top w:val="single" w:sz="2" w:space="0" w:color="000000"/>
-          <w:left w:val="single" w:sz="2" w:space="0" w:color="000000"/>
-          <w:bottom w:val="single" w:sz="2" w:space="0" w:color="000000"/>
-          <w:right w:val="single" w:sz="2" w:space="0" w:color="000000"/>
-          <w:insideH w:val="single" w:sz="2" w:space="0" w:color="000000"/>
-          <w:insideV w:val="single" w:sz="2" w:space="0" w:color="000000"/>
+          <w:top w:val="single" w:sz="2" w:space="0" w:color="000001"/>
+          <w:left w:val="single" w:sz="2" w:space="0" w:color="000001"/>
+          <w:bottom w:val="single" w:sz="2" w:space="0" w:color="000001"/>
+          <w:right w:val="single" w:sz="2" w:space="0" w:color="000001"/>
+          <w:insideH w:val="single" w:sz="2" w:space="0" w:color="000001"/>
+          <w:insideV w:val="single" w:sz="2" w:space="0" w:color="000001"/>
         </w:tblBorders>
         <w:tblCellMar>
           <w:top w:w="55" w:type="dxa"/>
-          <w:left w:w="54" w:type="dxa"/>
+          <w:left w:w="48" w:type="dxa"/>
           <w:bottom w:w="55" w:type="dxa"/>
           <w:right w:w="55" w:type="dxa"/>
         </w:tblCellMar>
-        <w:tblLook w:val="0000" w:firstRow="0" w:lastRow="0" w:firstColumn="0" w:lastColumn="0" w:noHBand="0" w:noVBand="0"/>
+        <w:tblLook w:val="0000" w:noVBand="0" w:noHBand="0" w:lastColumn="0" w:firstColumn="0" w:lastRow="0" w:firstRow="0"/>
       </w:tblPr>
       <w:tblGrid>
-        <w:gridCol w:w="1253"/>
-        <w:gridCol w:w="8385"/>
+        <w:gridCol w:w="1357"/>
+        <w:gridCol w:w="8280"/>
       </w:tblGrid>
       <w:tr>
+        <w:trPr/>
         <w:tc>
           <w:tcPr>
-            <w:tcW w:w="9638" w:type="dxa"/>
+            <w:tcW w:w="9637" w:type="dxa"/>
             <w:gridSpan w:val="2"/>
             <w:tcBorders>
-              <w:top w:val="single" w:sz="2" w:space="0" w:color="000000"/>
-              <w:left w:val="single" w:sz="2" w:space="0" w:color="000000"/>
-              <w:bottom w:val="single" w:sz="2" w:space="0" w:color="000000"/>
-              <w:right w:val="single" w:sz="2" w:space="0" w:color="000000"/>
+              <w:top w:val="single" w:sz="2" w:space="0" w:color="000001"/>
+              <w:left w:val="single" w:sz="2" w:space="0" w:color="000001"/>
+              <w:bottom w:val="single" w:sz="2" w:space="0" w:color="000001"/>
+              <w:right w:val="single" w:sz="2" w:space="0" w:color="000001"/>
+              <w:insideH w:val="single" w:sz="2" w:space="0" w:color="000001"/>
+              <w:insideV w:val="single" w:sz="2" w:space="0" w:color="000001"/>
             </w:tcBorders>
-            <w:shd w:val="clear" w:color="auto" w:fill="auto"/>
+            <w:shd w:color="auto" w:fill="auto" w:val="clear"/>
             <w:tcMar>
-              <w:left w:w="54" w:type="dxa"/>
+              <w:left w:w="48" w:type="dxa"/>
             </w:tcMar>
           </w:tcPr>
           <w:p>
             <w:pPr>
               <w:pStyle w:val="Contedodatabela"/>
+              <w:rPr>
+                <w:rFonts w:ascii="Arial" w:hAnsi="Arial"/>
+                <w:b/>
+                <w:b/>
+                <w:bCs/>
+                <w:i/>
+                <w:i/>
+                <w:iCs/>
+              </w:rPr>
             </w:pPr>
             <w:r>
+              <w:rPr>
+                <w:rFonts w:ascii="Arial" w:hAnsi="Arial"/>
+                <w:b/>
+                <w:bCs/>
+                <w:i/>
+                <w:iCs/>
+              </w:rPr>
               <w:t>RN09 – Controle de Acesso</w:t>
             </w:r>
           </w:p>
         </w:tc>
       </w:tr>
       <w:tr>
-        <w:tblPrEx>
-          <w:tblBorders>
-            <w:right w:val="none" w:sz="0" w:space="0" w:color="auto"/>
-            <w:insideV w:val="none" w:sz="0" w:space="0" w:color="auto"/>
-          </w:tblBorders>
-        </w:tblPrEx>
+        <w:trPr/>
         <w:tc>
           <w:tcPr>
-            <w:tcW w:w="1253" w:type="dxa"/>
+            <w:tcW w:w="1357" w:type="dxa"/>
             <w:tcBorders>
-              <w:top w:val="single" w:sz="2" w:space="0" w:color="000000"/>
-              <w:left w:val="single" w:sz="2" w:space="0" w:color="000000"/>
-              <w:bottom w:val="single" w:sz="2" w:space="0" w:color="000000"/>
+              <w:top w:val="single" w:sz="2" w:space="0" w:color="000001"/>
+              <w:left w:val="single" w:sz="2" w:space="0" w:color="000001"/>
+              <w:bottom w:val="single" w:sz="2" w:space="0" w:color="000001"/>
+              <w:right w:val="single" w:sz="2" w:space="0" w:color="000001"/>
+              <w:insideH w:val="single" w:sz="2" w:space="0" w:color="000001"/>
+              <w:insideV w:val="single" w:sz="2" w:space="0" w:color="000001"/>
             </w:tcBorders>
-            <w:shd w:val="clear" w:color="auto" w:fill="auto"/>
+            <w:shd w:color="auto" w:fill="auto" w:val="clear"/>
             <w:tcMar>
-              <w:left w:w="54" w:type="dxa"/>
+              <w:left w:w="48" w:type="dxa"/>
             </w:tcMar>
           </w:tcPr>
           <w:p>
@@ -1239,11 +1811,13 @@
               <w:pStyle w:val="Contedodatabela"/>
               <w:rPr>
                 <w:b/>
+                <w:b/>
                 <w:bCs/>
               </w:rPr>
             </w:pPr>
             <w:r>
               <w:rPr>
+                <w:rFonts w:ascii="Arial" w:hAnsi="Arial"/>
                 <w:b/>
                 <w:bCs/>
               </w:rPr>
@@ -1253,237 +1827,95 @@
         </w:tc>
         <w:tc>
           <w:tcPr>
-            <w:tcW w:w="8390" w:type="dxa"/>
+            <w:tcW w:w="8280" w:type="dxa"/>
             <w:tcBorders>
-              <w:top w:val="single" w:sz="2" w:space="0" w:color="000000"/>
-              <w:left w:val="single" w:sz="2" w:space="0" w:color="000000"/>
-              <w:bottom w:val="single" w:sz="2" w:space="0" w:color="000000"/>
-              <w:right w:val="single" w:sz="2" w:space="0" w:color="000000"/>
+              <w:top w:val="single" w:sz="2" w:space="0" w:color="000001"/>
+              <w:left w:val="single" w:sz="2" w:space="0" w:color="000001"/>
+              <w:bottom w:val="single" w:sz="2" w:space="0" w:color="000001"/>
+              <w:right w:val="single" w:sz="2" w:space="0" w:color="000001"/>
+              <w:insideH w:val="single" w:sz="2" w:space="0" w:color="000001"/>
+              <w:insideV w:val="single" w:sz="2" w:space="0" w:color="000001"/>
             </w:tcBorders>
-            <w:shd w:val="clear" w:color="auto" w:fill="auto"/>
+            <w:shd w:color="auto" w:fill="auto" w:val="clear"/>
             <w:tcMar>
-              <w:left w:w="54" w:type="dxa"/>
+              <w:left w:w="48" w:type="dxa"/>
             </w:tcMar>
           </w:tcPr>
           <w:p>
             <w:pPr>
               <w:pStyle w:val="Corpodetexto"/>
+              <w:spacing w:before="0" w:after="140"/>
+              <w:rPr>
+                <w:rFonts w:ascii="Arial" w:hAnsi="Arial"/>
+              </w:rPr>
             </w:pPr>
             <w:r>
+              <w:rPr>
+                <w:rFonts w:ascii="Arial" w:hAnsi="Arial"/>
+              </w:rPr>
               <w:t>O acesso é por meio de autenticação com senhas individuais.</w:t>
             </w:r>
           </w:p>
         </w:tc>
       </w:tr>
     </w:tbl>
-    <w:p/>
     <w:p>
       <w:pPr>
-        <w:pStyle w:val="Corpodetexto"/>
-      </w:pPr>
-      <w:r>
-        <w:tab/>
+        <w:pStyle w:val="Normal"/>
+        <w:rPr>
+          <w:rFonts w:ascii="Arial" w:hAnsi="Arial"/>
+        </w:rPr>
+      </w:pPr>
+      <w:r>
+        <w:rPr>
+          <w:rFonts w:ascii="Arial" w:hAnsi="Arial"/>
+        </w:rPr>
       </w:r>
     </w:p>
     <w:p>
       <w:pPr>
         <w:pStyle w:val="Corpodetexto"/>
-      </w:pPr>
+        <w:rPr>
+          <w:rFonts w:ascii="Arial" w:hAnsi="Arial"/>
+        </w:rPr>
+      </w:pPr>
+      <w:r>
+        <w:rPr>
+          <w:rFonts w:ascii="Arial" w:hAnsi="Arial"/>
+        </w:rPr>
+        <w:tab/>
+      </w:r>
+    </w:p>
+    <w:p>
+      <w:pPr>
+        <w:pStyle w:val="Corpodetexto"/>
+        <w:spacing w:before="0" w:after="140"/>
+        <w:rPr/>
+      </w:pPr>
+      <w:r>
+        <w:rPr/>
+      </w:r>
     </w:p>
     <w:sectPr>
+      <w:type w:val="nextPage"/>
       <w:pgSz w:w="11906" w:h="16838"/>
-      <w:pgMar w:top="1134" w:right="1134" w:bottom="1134" w:left="1134" w:header="0" w:footer="0" w:gutter="0"/>
-      <w:cols w:space="720"/>
-      <w:formProt w:val="0"/>
+      <w:pgMar w:left="1134" w:right="1134" w:header="0" w:top="1134" w:footer="0" w:bottom="1134" w:gutter="0"/>
+      <w:pgNumType w:fmt="decimal"/>
+      <w:formProt w:val="false"/>
+      <w:textDirection w:val="lrTb"/>
+      <w:docGrid w:type="default" w:linePitch="100" w:charSpace="0"/>
     </w:sectPr>
   </w:body>
 </w:document>
 </file>
 
 <file path=word/numbering.xml><?xml version="1.0" encoding="utf-8"?>
-<w:numbering xmlns:wpc="http://schemas.microsoft.com/office/word/2010/wordprocessingCanvas" xmlns:mc="http://schemas.openxmlformats.org/markup-compatibility/2006" xmlns:o="urn:schemas-microsoft-com:office:office" xmlns:r="http://schemas.openxmlformats.org/officeDocument/2006/relationships" xmlns:m="http://schemas.openxmlformats.org/officeDocument/2006/math" xmlns:v="urn:schemas-microsoft-com:vml" xmlns:wp14="http://schemas.microsoft.com/office/word/2010/wordprocessingDrawing" xmlns:wp="http://schemas.openxmlformats.org/drawingml/2006/wordprocessingDrawing" xmlns:w10="urn:schemas-microsoft-com:office:word" xmlns:w="http://schemas.openxmlformats.org/wordprocessingml/2006/main" xmlns:w14="http://schemas.microsoft.com/office/word/2010/wordml" xmlns:w15="http://schemas.microsoft.com/office/word/2012/wordml" xmlns:wpg="http://schemas.microsoft.com/office/word/2010/wordprocessingGroup" xmlns:wpi="http://schemas.microsoft.com/office/word/2010/wordprocessingInk" xmlns:wne="http://schemas.microsoft.com/office/word/2006/wordml" xmlns:wps="http://schemas.microsoft.com/office/word/2010/wordprocessingShape" mc:Ignorable="w14 w15 wp14">
-  <w:abstractNum w:abstractNumId="0" w15:restartNumberingAfterBreak="0">
-    <w:nsid w:val="65F70D3E"/>
-    <w:multiLevelType w:val="multilevel"/>
-    <w:tmpl w:val="7656321C"/>
+<w:numbering xmlns:w="http://schemas.openxmlformats.org/wordprocessingml/2006/main" xmlns:o="urn:schemas-microsoft-com:office:office" xmlns:r="http://schemas.openxmlformats.org/officeDocument/2006/relationships" xmlns:v="urn:schemas-microsoft-com:vml">
+  <w:abstractNum w:abstractNumId="1">
     <w:lvl w:ilvl="0">
       <w:start w:val="1"/>
+      <w:pStyle w:val="Ttulo1"/>
       <w:numFmt w:val="decimal"/>
-      <w:pStyle w:val="queso"/>
-      <w:lvlText w:val="%1."/>
-      <w:lvlJc w:val="left"/>
-      <w:pPr>
-        <w:tabs>
-          <w:tab w:val="num" w:pos="360"/>
-        </w:tabs>
-        <w:ind w:left="360" w:hanging="360"/>
-      </w:pPr>
-      <w:rPr>
-        <w:u w:val="none"/>
-      </w:rPr>
-    </w:lvl>
-    <w:lvl w:ilvl="1">
-      <w:numFmt w:val="decimal"/>
-      <w:lvlText w:val=""/>
-      <w:lvlJc w:val="left"/>
-    </w:lvl>
-    <w:lvl w:ilvl="2">
-      <w:numFmt w:val="decimal"/>
-      <w:lvlText w:val=""/>
-      <w:lvlJc w:val="left"/>
-    </w:lvl>
-    <w:lvl w:ilvl="3">
-      <w:numFmt w:val="decimal"/>
-      <w:lvlText w:val=""/>
-      <w:lvlJc w:val="left"/>
-    </w:lvl>
-    <w:lvl w:ilvl="4">
-      <w:numFmt w:val="decimal"/>
-      <w:lvlText w:val=""/>
-      <w:lvlJc w:val="left"/>
-    </w:lvl>
-    <w:lvl w:ilvl="5">
-      <w:numFmt w:val="decimal"/>
-      <w:lvlText w:val=""/>
-      <w:lvlJc w:val="left"/>
-    </w:lvl>
-    <w:lvl w:ilvl="6">
-      <w:numFmt w:val="decimal"/>
-      <w:lvlText w:val=""/>
-      <w:lvlJc w:val="left"/>
-    </w:lvl>
-    <w:lvl w:ilvl="7">
-      <w:numFmt w:val="decimal"/>
-      <w:lvlText w:val=""/>
-      <w:lvlJc w:val="left"/>
-    </w:lvl>
-    <w:lvl w:ilvl="8">
-      <w:numFmt w:val="decimal"/>
-      <w:lvlText w:val=""/>
-      <w:lvlJc w:val="left"/>
-    </w:lvl>
-  </w:abstractNum>
-  <w:abstractNum w:abstractNumId="1" w15:restartNumberingAfterBreak="0">
-    <w:nsid w:val="6AE51AA1"/>
-    <w:multiLevelType w:val="multilevel"/>
-    <w:tmpl w:val="B6509086"/>
-    <w:lvl w:ilvl="0">
-      <w:start w:val="1"/>
-      <w:numFmt w:val="decimal"/>
-      <w:lvlText w:val="%1."/>
-      <w:lvlJc w:val="left"/>
-      <w:pPr>
-        <w:tabs>
-          <w:tab w:val="num" w:pos="720"/>
-        </w:tabs>
-        <w:ind w:left="720" w:hanging="360"/>
-      </w:pPr>
-    </w:lvl>
-    <w:lvl w:ilvl="1">
-      <w:start w:val="1"/>
-      <w:numFmt w:val="decimal"/>
-      <w:lvlText w:val="%1.%2."/>
-      <w:lvlJc w:val="left"/>
-      <w:pPr>
-        <w:tabs>
-          <w:tab w:val="num" w:pos="1080"/>
-        </w:tabs>
-        <w:ind w:left="1080" w:hanging="360"/>
-      </w:pPr>
-    </w:lvl>
-    <w:lvl w:ilvl="2">
-      <w:start w:val="1"/>
-      <w:numFmt w:val="decimal"/>
-      <w:lvlText w:val="%3."/>
-      <w:lvlJc w:val="left"/>
-      <w:pPr>
-        <w:tabs>
-          <w:tab w:val="num" w:pos="1440"/>
-        </w:tabs>
-        <w:ind w:left="1440" w:hanging="360"/>
-      </w:pPr>
-    </w:lvl>
-    <w:lvl w:ilvl="3">
-      <w:start w:val="1"/>
-      <w:numFmt w:val="decimal"/>
-      <w:lvlText w:val="%4."/>
-      <w:lvlJc w:val="left"/>
-      <w:pPr>
-        <w:tabs>
-          <w:tab w:val="num" w:pos="1800"/>
-        </w:tabs>
-        <w:ind w:left="1800" w:hanging="360"/>
-      </w:pPr>
-    </w:lvl>
-    <w:lvl w:ilvl="4">
-      <w:start w:val="1"/>
-      <w:numFmt w:val="decimal"/>
-      <w:lvlText w:val="%5."/>
-      <w:lvlJc w:val="left"/>
-      <w:pPr>
-        <w:tabs>
-          <w:tab w:val="num" w:pos="2160"/>
-        </w:tabs>
-        <w:ind w:left="2160" w:hanging="360"/>
-      </w:pPr>
-    </w:lvl>
-    <w:lvl w:ilvl="5">
-      <w:start w:val="1"/>
-      <w:numFmt w:val="decimal"/>
-      <w:lvlText w:val="%6."/>
-      <w:lvlJc w:val="left"/>
-      <w:pPr>
-        <w:tabs>
-          <w:tab w:val="num" w:pos="2520"/>
-        </w:tabs>
-        <w:ind w:left="2520" w:hanging="360"/>
-      </w:pPr>
-    </w:lvl>
-    <w:lvl w:ilvl="6">
-      <w:start w:val="1"/>
-      <w:numFmt w:val="decimal"/>
-      <w:lvlText w:val="%7."/>
-      <w:lvlJc w:val="left"/>
-      <w:pPr>
-        <w:tabs>
-          <w:tab w:val="num" w:pos="2880"/>
-        </w:tabs>
-        <w:ind w:left="2880" w:hanging="360"/>
-      </w:pPr>
-    </w:lvl>
-    <w:lvl w:ilvl="7">
-      <w:start w:val="1"/>
-      <w:numFmt w:val="decimal"/>
-      <w:lvlText w:val="%8."/>
-      <w:lvlJc w:val="left"/>
-      <w:pPr>
-        <w:tabs>
-          <w:tab w:val="num" w:pos="3240"/>
-        </w:tabs>
-        <w:ind w:left="3240" w:hanging="360"/>
-      </w:pPr>
-    </w:lvl>
-    <w:lvl w:ilvl="8">
-      <w:start w:val="1"/>
-      <w:numFmt w:val="decimal"/>
-      <w:lvlText w:val="%9."/>
-      <w:lvlJc w:val="left"/>
-      <w:pPr>
-        <w:tabs>
-          <w:tab w:val="num" w:pos="3600"/>
-        </w:tabs>
-        <w:ind w:left="3600" w:hanging="360"/>
-      </w:pPr>
-    </w:lvl>
-  </w:abstractNum>
-  <w:abstractNum w:abstractNumId="2" w15:restartNumberingAfterBreak="0">
-    <w:nsid w:val="6C887AC2"/>
-    <w:multiLevelType w:val="multilevel"/>
-    <w:tmpl w:val="8DF6A8EA"/>
-    <w:lvl w:ilvl="0">
-      <w:start w:val="1"/>
-      <w:numFmt w:val="decimal"/>
-      <w:pStyle w:val="Ttulo1"/>
       <w:lvlText w:val="%1"/>
       <w:lvlJc w:val="left"/>
       <w:pPr>
@@ -1495,29 +1927,23 @@
     </w:lvl>
     <w:lvl w:ilvl="1">
       <w:start w:val="1"/>
+      <w:pStyle w:val="Ttulo2"/>
       <w:numFmt w:val="none"/>
-      <w:pStyle w:val="Ttulo2"/>
       <w:suff w:val="nothing"/>
       <w:lvlText w:val=""/>
       <w:lvlJc w:val="left"/>
       <w:pPr>
-        <w:tabs>
-          <w:tab w:val="num" w:pos="576"/>
-        </w:tabs>
         <w:ind w:left="576" w:hanging="576"/>
       </w:pPr>
     </w:lvl>
     <w:lvl w:ilvl="2">
       <w:start w:val="1"/>
+      <w:pStyle w:val="Ttulo3"/>
       <w:numFmt w:val="none"/>
-      <w:pStyle w:val="Ttulo3"/>
       <w:suff w:val="nothing"/>
       <w:lvlText w:val=""/>
       <w:lvlJc w:val="left"/>
       <w:pPr>
-        <w:tabs>
-          <w:tab w:val="num" w:pos="720"/>
-        </w:tabs>
         <w:ind w:left="720" w:hanging="720"/>
       </w:pPr>
     </w:lvl>
@@ -1528,10 +1954,7 @@
       <w:lvlText w:val=""/>
       <w:lvlJc w:val="left"/>
       <w:pPr>
-        <w:tabs>
-          <w:tab w:val="num" w:pos="864"/>
-        </w:tabs>
-        <w:ind w:left="864" w:hanging="864"/>
+        <w:ind w:left="0" w:hanging="0"/>
       </w:pPr>
     </w:lvl>
     <w:lvl w:ilvl="4">
@@ -1541,10 +1964,7 @@
       <w:lvlText w:val=""/>
       <w:lvlJc w:val="left"/>
       <w:pPr>
-        <w:tabs>
-          <w:tab w:val="num" w:pos="1008"/>
-        </w:tabs>
-        <w:ind w:left="1008" w:hanging="1008"/>
+        <w:ind w:left="0" w:hanging="0"/>
       </w:pPr>
     </w:lvl>
     <w:lvl w:ilvl="5">
@@ -1554,10 +1974,7 @@
       <w:lvlText w:val=""/>
       <w:lvlJc w:val="left"/>
       <w:pPr>
-        <w:tabs>
-          <w:tab w:val="num" w:pos="1152"/>
-        </w:tabs>
-        <w:ind w:left="1152" w:hanging="1152"/>
+        <w:ind w:left="0" w:hanging="0"/>
       </w:pPr>
     </w:lvl>
     <w:lvl w:ilvl="6">
@@ -1567,10 +1984,7 @@
       <w:lvlText w:val=""/>
       <w:lvlJc w:val="left"/>
       <w:pPr>
-        <w:tabs>
-          <w:tab w:val="num" w:pos="1296"/>
-        </w:tabs>
-        <w:ind w:left="1296" w:hanging="1296"/>
+        <w:ind w:left="0" w:hanging="0"/>
       </w:pPr>
     </w:lvl>
     <w:lvl w:ilvl="7">
@@ -1580,10 +1994,7 @@
       <w:lvlText w:val=""/>
       <w:lvlJc w:val="left"/>
       <w:pPr>
-        <w:tabs>
-          <w:tab w:val="num" w:pos="1440"/>
-        </w:tabs>
-        <w:ind w:left="1440" w:hanging="1440"/>
+        <w:ind w:left="0" w:hanging="0"/>
       </w:pPr>
     </w:lvl>
     <w:lvl w:ilvl="8">
@@ -1593,52 +2004,251 @@
       <w:lvlText w:val=""/>
       <w:lvlJc w:val="left"/>
       <w:pPr>
+        <w:ind w:left="0" w:hanging="0"/>
+      </w:pPr>
+    </w:lvl>
+  </w:abstractNum>
+  <w:abstractNum w:abstractNumId="2">
+    <w:lvl w:ilvl="0">
+      <w:start w:val="1"/>
+      <w:numFmt w:val="decimal"/>
+      <w:lvlText w:val="%1"/>
+      <w:lvlJc w:val="left"/>
+      <w:pPr>
         <w:tabs>
-          <w:tab w:val="num" w:pos="1584"/>
+          <w:tab w:val="num" w:pos="432"/>
         </w:tabs>
+        <w:ind w:left="432" w:hanging="432"/>
+      </w:pPr>
+    </w:lvl>
+    <w:lvl w:ilvl="1">
+      <w:start w:val="1"/>
+      <w:numFmt w:val="none"/>
+      <w:suff w:val="nothing"/>
+      <w:lvlText w:val=""/>
+      <w:lvlJc w:val="left"/>
+      <w:pPr>
+        <w:ind w:left="576" w:hanging="576"/>
+      </w:pPr>
+    </w:lvl>
+    <w:lvl w:ilvl="2">
+      <w:start w:val="1"/>
+      <w:numFmt w:val="none"/>
+      <w:suff w:val="nothing"/>
+      <w:lvlText w:val=""/>
+      <w:lvlJc w:val="left"/>
+      <w:pPr>
+        <w:ind w:left="720" w:hanging="720"/>
+      </w:pPr>
+    </w:lvl>
+    <w:lvl w:ilvl="3">
+      <w:start w:val="1"/>
+      <w:numFmt w:val="none"/>
+      <w:suff w:val="nothing"/>
+      <w:lvlText w:val=""/>
+      <w:lvlJc w:val="left"/>
+      <w:pPr>
+        <w:ind w:left="864" w:hanging="864"/>
+      </w:pPr>
+    </w:lvl>
+    <w:lvl w:ilvl="4">
+      <w:start w:val="1"/>
+      <w:numFmt w:val="none"/>
+      <w:suff w:val="nothing"/>
+      <w:lvlText w:val=""/>
+      <w:lvlJc w:val="left"/>
+      <w:pPr>
+        <w:ind w:left="1008" w:hanging="1008"/>
+      </w:pPr>
+    </w:lvl>
+    <w:lvl w:ilvl="5">
+      <w:start w:val="1"/>
+      <w:numFmt w:val="none"/>
+      <w:suff w:val="nothing"/>
+      <w:lvlText w:val=""/>
+      <w:lvlJc w:val="left"/>
+      <w:pPr>
+        <w:ind w:left="1152" w:hanging="1152"/>
+      </w:pPr>
+    </w:lvl>
+    <w:lvl w:ilvl="6">
+      <w:start w:val="1"/>
+      <w:numFmt w:val="none"/>
+      <w:suff w:val="nothing"/>
+      <w:lvlText w:val=""/>
+      <w:lvlJc w:val="left"/>
+      <w:pPr>
+        <w:ind w:left="1296" w:hanging="1296"/>
+      </w:pPr>
+    </w:lvl>
+    <w:lvl w:ilvl="7">
+      <w:start w:val="1"/>
+      <w:numFmt w:val="none"/>
+      <w:suff w:val="nothing"/>
+      <w:lvlText w:val=""/>
+      <w:lvlJc w:val="left"/>
+      <w:pPr>
+        <w:ind w:left="1440" w:hanging="1440"/>
+      </w:pPr>
+    </w:lvl>
+    <w:lvl w:ilvl="8">
+      <w:start w:val="1"/>
+      <w:numFmt w:val="none"/>
+      <w:suff w:val="nothing"/>
+      <w:lvlText w:val=""/>
+      <w:lvlJc w:val="left"/>
+      <w:pPr>
         <w:ind w:left="1584" w:hanging="1584"/>
+      </w:pPr>
+    </w:lvl>
+  </w:abstractNum>
+  <w:abstractNum w:abstractNumId="3">
+    <w:lvl w:ilvl="0">
+      <w:start w:val="1"/>
+      <w:numFmt w:val="decimal"/>
+      <w:lvlText w:val="%1."/>
+      <w:lvlJc w:val="left"/>
+      <w:pPr>
+        <w:tabs>
+          <w:tab w:val="num" w:pos="720"/>
+        </w:tabs>
+        <w:ind w:left="720" w:hanging="360"/>
+      </w:pPr>
+    </w:lvl>
+    <w:lvl w:ilvl="1">
+      <w:start w:val="1"/>
+      <w:numFmt w:val="decimal"/>
+      <w:lvlText w:val="%1.%2."/>
+      <w:lvlJc w:val="left"/>
+      <w:pPr>
+        <w:tabs>
+          <w:tab w:val="num" w:pos="1080"/>
+        </w:tabs>
+        <w:ind w:left="1080" w:hanging="360"/>
+      </w:pPr>
+    </w:lvl>
+    <w:lvl w:ilvl="2">
+      <w:start w:val="1"/>
+      <w:numFmt w:val="decimal"/>
+      <w:lvlText w:val="%3."/>
+      <w:lvlJc w:val="left"/>
+      <w:pPr>
+        <w:tabs>
+          <w:tab w:val="num" w:pos="1440"/>
+        </w:tabs>
+        <w:ind w:left="1440" w:hanging="360"/>
+      </w:pPr>
+    </w:lvl>
+    <w:lvl w:ilvl="3">
+      <w:start w:val="1"/>
+      <w:numFmt w:val="decimal"/>
+      <w:lvlText w:val="%4."/>
+      <w:lvlJc w:val="left"/>
+      <w:pPr>
+        <w:tabs>
+          <w:tab w:val="num" w:pos="1800"/>
+        </w:tabs>
+        <w:ind w:left="1800" w:hanging="360"/>
+      </w:pPr>
+    </w:lvl>
+    <w:lvl w:ilvl="4">
+      <w:start w:val="1"/>
+      <w:numFmt w:val="decimal"/>
+      <w:lvlText w:val="%5."/>
+      <w:lvlJc w:val="left"/>
+      <w:pPr>
+        <w:tabs>
+          <w:tab w:val="num" w:pos="2160"/>
+        </w:tabs>
+        <w:ind w:left="2160" w:hanging="360"/>
+      </w:pPr>
+    </w:lvl>
+    <w:lvl w:ilvl="5">
+      <w:start w:val="1"/>
+      <w:numFmt w:val="decimal"/>
+      <w:lvlText w:val="%6."/>
+      <w:lvlJc w:val="left"/>
+      <w:pPr>
+        <w:tabs>
+          <w:tab w:val="num" w:pos="2520"/>
+        </w:tabs>
+        <w:ind w:left="2520" w:hanging="360"/>
+      </w:pPr>
+    </w:lvl>
+    <w:lvl w:ilvl="6">
+      <w:start w:val="1"/>
+      <w:numFmt w:val="decimal"/>
+      <w:lvlText w:val="%7."/>
+      <w:lvlJc w:val="left"/>
+      <w:pPr>
+        <w:tabs>
+          <w:tab w:val="num" w:pos="2880"/>
+        </w:tabs>
+        <w:ind w:left="2880" w:hanging="360"/>
+      </w:pPr>
+    </w:lvl>
+    <w:lvl w:ilvl="7">
+      <w:start w:val="1"/>
+      <w:numFmt w:val="decimal"/>
+      <w:lvlText w:val="%8."/>
+      <w:lvlJc w:val="left"/>
+      <w:pPr>
+        <w:tabs>
+          <w:tab w:val="num" w:pos="3240"/>
+        </w:tabs>
+        <w:ind w:left="3240" w:hanging="360"/>
+      </w:pPr>
+    </w:lvl>
+    <w:lvl w:ilvl="8">
+      <w:start w:val="1"/>
+      <w:numFmt w:val="decimal"/>
+      <w:lvlText w:val="%9."/>
+      <w:lvlJc w:val="left"/>
+      <w:pPr>
+        <w:tabs>
+          <w:tab w:val="num" w:pos="3600"/>
+        </w:tabs>
+        <w:ind w:left="3600" w:hanging="360"/>
       </w:pPr>
     </w:lvl>
   </w:abstractNum>
   <w:num w:numId="1">
+    <w:abstractNumId w:val="1"/>
+  </w:num>
+  <w:num w:numId="2">
     <w:abstractNumId w:val="2"/>
   </w:num>
-  <w:num w:numId="2">
-    <w:abstractNumId w:val="0"/>
-  </w:num>
   <w:num w:numId="3">
-    <w:abstractNumId w:val="1"/>
-  </w:num>
-  <w:num w:numId="4">
-    <w:abstractNumId w:val="2"/>
+    <w:abstractNumId w:val="3"/>
   </w:num>
 </w:numbering>
 </file>
 
 <file path=word/styles.xml><?xml version="1.0" encoding="utf-8"?>
-<w:styles xmlns:mc="http://schemas.openxmlformats.org/markup-compatibility/2006" xmlns:r="http://schemas.openxmlformats.org/officeDocument/2006/relationships" xmlns:w="http://schemas.openxmlformats.org/wordprocessingml/2006/main" xmlns:w14="http://schemas.microsoft.com/office/word/2010/wordml" xmlns:w15="http://schemas.microsoft.com/office/word/2012/wordml" mc:Ignorable="w14 w15">
+<w:styles xmlns:w="http://schemas.openxmlformats.org/wordprocessingml/2006/main" xmlns:w14="http://schemas.microsoft.com/office/word/2010/wordml" xmlns:mc="http://schemas.openxmlformats.org/markup-compatibility/2006" mc:Ignorable="w14">
   <w:docDefaults>
     <w:rPrDefault>
       <w:rPr>
-        <w:rFonts w:ascii="Liberation Serif" w:eastAsia="Droid Sans Fallback" w:hAnsi="Liberation Serif" w:cs="FreeSans"/>
-        <w:sz w:val="24"/>
+        <w:rFonts w:ascii="Liberation Serif" w:hAnsi="Liberation Serif" w:eastAsia="Droid Sans Fallback" w:cs="FreeSans"/>
         <w:szCs w:val="24"/>
         <w:lang w:val="pt-BR" w:eastAsia="zh-CN" w:bidi="hi-IN"/>
       </w:rPr>
     </w:rPrDefault>
-    <w:pPrDefault/>
+    <w:pPrDefault>
+      <w:pPr/>
+    </w:pPrDefault>
   </w:docDefaults>
   <w:latentStyles w:defLockedState="0" w:defUIPriority="99" w:defSemiHidden="0" w:defUnhideWhenUsed="0" w:defQFormat="0" w:count="371">
     <w:lsdException w:name="Normal" w:uiPriority="0" w:qFormat="1"/>
     <w:lsdException w:name="heading 1" w:uiPriority="0" w:qFormat="1"/>
-    <w:lsdException w:name="heading 2" w:semiHidden="1" w:uiPriority="9" w:unhideWhenUsed="1" w:qFormat="1"/>
-    <w:lsdException w:name="heading 3" w:semiHidden="1" w:uiPriority="9" w:unhideWhenUsed="1" w:qFormat="1"/>
-    <w:lsdException w:name="heading 4" w:semiHidden="1" w:uiPriority="9" w:unhideWhenUsed="1" w:qFormat="1"/>
-    <w:lsdException w:name="heading 5" w:semiHidden="1" w:uiPriority="9" w:unhideWhenUsed="1" w:qFormat="1"/>
-    <w:lsdException w:name="heading 6" w:semiHidden="1" w:uiPriority="9" w:unhideWhenUsed="1" w:qFormat="1"/>
-    <w:lsdException w:name="heading 7" w:semiHidden="1" w:uiPriority="9" w:unhideWhenUsed="1" w:qFormat="1"/>
-    <w:lsdException w:name="heading 8" w:semiHidden="1" w:uiPriority="9" w:unhideWhenUsed="1" w:qFormat="1"/>
-    <w:lsdException w:name="heading 9" w:semiHidden="1" w:uiPriority="9" w:unhideWhenUsed="1" w:qFormat="1"/>
+    <w:lsdException w:name="heading 2" w:uiPriority="9" w:semiHidden="1" w:unhideWhenUsed="1" w:qFormat="1"/>
+    <w:lsdException w:name="heading 3" w:uiPriority="9" w:semiHidden="1" w:unhideWhenUsed="1" w:qFormat="1"/>
+    <w:lsdException w:name="heading 4" w:uiPriority="9" w:semiHidden="1" w:unhideWhenUsed="1" w:qFormat="1"/>
+    <w:lsdException w:name="heading 5" w:uiPriority="9" w:semiHidden="1" w:unhideWhenUsed="1" w:qFormat="1"/>
+    <w:lsdException w:name="heading 6" w:uiPriority="9" w:semiHidden="1" w:unhideWhenUsed="1" w:qFormat="1"/>
+    <w:lsdException w:name="heading 7" w:uiPriority="9" w:semiHidden="1" w:unhideWhenUsed="1" w:qFormat="1"/>
+    <w:lsdException w:name="heading 8" w:uiPriority="9" w:semiHidden="1" w:unhideWhenUsed="1" w:qFormat="1"/>
+    <w:lsdException w:name="heading 9" w:uiPriority="9" w:semiHidden="1" w:unhideWhenUsed="1" w:qFormat="1"/>
     <w:lsdException w:name="index 1" w:semiHidden="1" w:unhideWhenUsed="1"/>
     <w:lsdException w:name="index 2" w:semiHidden="1" w:unhideWhenUsed="1"/>
     <w:lsdException w:name="index 3" w:semiHidden="1" w:unhideWhenUsed="1"/>
@@ -1648,22 +2258,22 @@
     <w:lsdException w:name="index 7" w:semiHidden="1" w:unhideWhenUsed="1"/>
     <w:lsdException w:name="index 8" w:semiHidden="1" w:unhideWhenUsed="1"/>
     <w:lsdException w:name="index 9" w:semiHidden="1" w:unhideWhenUsed="1"/>
-    <w:lsdException w:name="toc 1" w:semiHidden="1" w:uiPriority="39" w:unhideWhenUsed="1"/>
-    <w:lsdException w:name="toc 2" w:semiHidden="1" w:uiPriority="39" w:unhideWhenUsed="1"/>
-    <w:lsdException w:name="toc 3" w:semiHidden="1" w:uiPriority="39" w:unhideWhenUsed="1"/>
-    <w:lsdException w:name="toc 4" w:semiHidden="1" w:uiPriority="39" w:unhideWhenUsed="1"/>
-    <w:lsdException w:name="toc 5" w:semiHidden="1" w:uiPriority="39" w:unhideWhenUsed="1"/>
-    <w:lsdException w:name="toc 6" w:semiHidden="1" w:uiPriority="39" w:unhideWhenUsed="1"/>
-    <w:lsdException w:name="toc 7" w:semiHidden="1" w:uiPriority="39" w:unhideWhenUsed="1"/>
-    <w:lsdException w:name="toc 8" w:semiHidden="1" w:uiPriority="39" w:unhideWhenUsed="1"/>
-    <w:lsdException w:name="toc 9" w:semiHidden="1" w:uiPriority="39" w:unhideWhenUsed="1"/>
+    <w:lsdException w:name="toc 1" w:uiPriority="39" w:semiHidden="1" w:unhideWhenUsed="1"/>
+    <w:lsdException w:name="toc 2" w:uiPriority="39" w:semiHidden="1" w:unhideWhenUsed="1"/>
+    <w:lsdException w:name="toc 3" w:uiPriority="39" w:semiHidden="1" w:unhideWhenUsed="1"/>
+    <w:lsdException w:name="toc 4" w:uiPriority="39" w:semiHidden="1" w:unhideWhenUsed="1"/>
+    <w:lsdException w:name="toc 5" w:uiPriority="39" w:semiHidden="1" w:unhideWhenUsed="1"/>
+    <w:lsdException w:name="toc 6" w:uiPriority="39" w:semiHidden="1" w:unhideWhenUsed="1"/>
+    <w:lsdException w:name="toc 7" w:uiPriority="39" w:semiHidden="1" w:unhideWhenUsed="1"/>
+    <w:lsdException w:name="toc 8" w:uiPriority="39" w:semiHidden="1" w:unhideWhenUsed="1"/>
+    <w:lsdException w:name="toc 9" w:uiPriority="39" w:semiHidden="1" w:unhideWhenUsed="1"/>
     <w:lsdException w:name="Normal Indent" w:semiHidden="1" w:unhideWhenUsed="1"/>
     <w:lsdException w:name="footnote text" w:semiHidden="1" w:unhideWhenUsed="1"/>
     <w:lsdException w:name="annotation text" w:semiHidden="1" w:unhideWhenUsed="1"/>
     <w:lsdException w:name="header" w:semiHidden="1" w:unhideWhenUsed="1"/>
     <w:lsdException w:name="footer" w:semiHidden="1" w:unhideWhenUsed="1"/>
     <w:lsdException w:name="index heading" w:semiHidden="1" w:unhideWhenUsed="1"/>
-    <w:lsdException w:name="caption" w:semiHidden="1" w:uiPriority="35" w:unhideWhenUsed="1" w:qFormat="1"/>
+    <w:lsdException w:name="caption" w:uiPriority="35" w:semiHidden="1" w:unhideWhenUsed="1" w:qFormat="1"/>
     <w:lsdException w:name="table of figures" w:semiHidden="1" w:unhideWhenUsed="1"/>
     <w:lsdException w:name="envelope address" w:semiHidden="1" w:unhideWhenUsed="1"/>
     <w:lsdException w:name="envelope return" w:semiHidden="1" w:unhideWhenUsed="1"/>
@@ -1694,7 +2304,7 @@
     <w:lsdException w:name="Title" w:uiPriority="10" w:qFormat="1"/>
     <w:lsdException w:name="Closing" w:semiHidden="1" w:unhideWhenUsed="1"/>
     <w:lsdException w:name="Signature" w:semiHidden="1" w:unhideWhenUsed="1"/>
-    <w:lsdException w:name="Default Paragraph Font" w:semiHidden="1" w:uiPriority="1" w:unhideWhenUsed="1"/>
+    <w:lsdException w:name="Default Paragraph Font" w:uiPriority="1" w:semiHidden="1" w:unhideWhenUsed="1"/>
     <w:lsdException w:name="Body Text" w:semiHidden="1" w:unhideWhenUsed="1"/>
     <w:lsdException w:name="Body Text Indent" w:semiHidden="1" w:unhideWhenUsed="1"/>
     <w:lsdException w:name="List Continue" w:semiHidden="1" w:unhideWhenUsed="1"/>
@@ -1894,8 +2504,8 @@
     <w:lsdException w:name="Subtle Reference" w:uiPriority="31" w:qFormat="1"/>
     <w:lsdException w:name="Intense Reference" w:uiPriority="32" w:qFormat="1"/>
     <w:lsdException w:name="Book Title" w:uiPriority="33" w:qFormat="1"/>
-    <w:lsdException w:name="Bibliography" w:semiHidden="1" w:uiPriority="37" w:unhideWhenUsed="1"/>
-    <w:lsdException w:name="TOC Heading" w:semiHidden="1" w:uiPriority="39" w:unhideWhenUsed="1" w:qFormat="1"/>
+    <w:lsdException w:name="Bibliography" w:uiPriority="37" w:semiHidden="1" w:unhideWhenUsed="1"/>
+    <w:lsdException w:name="TOC Heading" w:uiPriority="39" w:semiHidden="1" w:unhideWhenUsed="1" w:qFormat="1"/>
     <w:lsdException w:name="Plain Table 1" w:uiPriority="41"/>
     <w:lsdException w:name="Plain Table 2" w:uiPriority="42"/>
     <w:lsdException w:name="Plain Table 3" w:uiPriority="43"/>
@@ -2001,19 +2611,30 @@
     <w:lsdException w:name="List Table 6 Colorful Accent 6" w:uiPriority="51"/>
     <w:lsdException w:name="List Table 7 Colorful Accent 6" w:uiPriority="52"/>
   </w:latentStyles>
-  <w:style w:type="paragraph" w:default="1" w:styleId="Normal">
+  <w:style w:type="paragraph" w:styleId="Normal" w:default="1">
     <w:name w:val="Normal"/>
     <w:qFormat/>
     <w:pPr>
-      <w:widowControl w:val="0"/>
+      <w:widowControl w:val="false"/>
+      <w:bidi w:val="0"/>
+      <w:jc w:val="left"/>
     </w:pPr>
+    <w:rPr>
+      <w:rFonts w:ascii="Liberation Serif" w:hAnsi="Liberation Serif" w:eastAsia="Droid Sans Fallback" w:cs="FreeSans"/>
+      <w:color w:val="00000A"/>
+      <w:kern w:val="0"/>
+      <w:sz w:val="24"/>
+      <w:szCs w:val="24"/>
+      <w:lang w:val="pt-BR" w:eastAsia="zh-CN" w:bidi="hi-IN"/>
+    </w:rPr>
   </w:style>
   <w:style w:type="paragraph" w:styleId="Ttulo1">
-    <w:name w:val="heading 1"/>
-    <w:basedOn w:val="Ttulo"/>
-    <w:next w:val="Corpodetexto"/>
+    <w:name w:val="Heading 1"/>
+    <w:basedOn w:val="Ttulododocumento"/>
+    <w:qFormat/>
     <w:pPr>
       <w:numPr>
+        <w:ilvl w:val="0"/>
         <w:numId w:val="1"/>
       </w:numPr>
       <w:outlineLvl w:val="0"/>
@@ -2026,15 +2647,15 @@
     </w:rPr>
   </w:style>
   <w:style w:type="paragraph" w:styleId="Ttulo2">
-    <w:name w:val="heading 2"/>
-    <w:basedOn w:val="Ttulo"/>
-    <w:next w:val="Corpodetexto"/>
+    <w:name w:val="Heading 2"/>
+    <w:basedOn w:val="Ttulododocumento"/>
+    <w:qFormat/>
     <w:pPr>
       <w:numPr>
         <w:ilvl w:val="1"/>
         <w:numId w:val="1"/>
       </w:numPr>
-      <w:spacing w:before="200"/>
+      <w:spacing w:before="200" w:after="120"/>
       <w:outlineLvl w:val="1"/>
     </w:pPr>
     <w:rPr>
@@ -2045,15 +2666,15 @@
     </w:rPr>
   </w:style>
   <w:style w:type="paragraph" w:styleId="Ttulo3">
-    <w:name w:val="heading 3"/>
-    <w:basedOn w:val="Ttulo"/>
-    <w:next w:val="Corpodetexto"/>
+    <w:name w:val="Heading 3"/>
+    <w:basedOn w:val="Ttulododocumento"/>
+    <w:qFormat/>
     <w:pPr>
       <w:numPr>
         <w:ilvl w:val="2"/>
         <w:numId w:val="1"/>
       </w:numPr>
-      <w:spacing w:before="140"/>
+      <w:spacing w:before="140" w:after="120"/>
       <w:outlineLvl w:val="2"/>
     </w:pPr>
     <w:rPr>
@@ -2062,11 +2683,185 @@
       <w:color w:val="808080"/>
     </w:rPr>
   </w:style>
-  <w:style w:type="character" w:default="1" w:styleId="Fontepargpadro">
+  <w:style w:type="character" w:styleId="DefaultParagraphFont" w:default="1">
     <w:name w:val="Default Paragraph Font"/>
     <w:uiPriority w:val="1"/>
     <w:semiHidden/>
     <w:unhideWhenUsed/>
+    <w:qFormat/>
+    <w:rPr/>
+  </w:style>
+  <w:style w:type="character" w:styleId="Marcas" w:customStyle="1">
+    <w:name w:val="Marcas"/>
+    <w:qFormat/>
+    <w:rPr>
+      <w:rFonts w:ascii="OpenSymbol" w:hAnsi="OpenSymbol" w:eastAsia="OpenSymbol" w:cs="OpenSymbol"/>
+    </w:rPr>
+  </w:style>
+  <w:style w:type="character" w:styleId="Smbolosdenumerao" w:customStyle="1">
+    <w:name w:val="Símbolos de numeração"/>
+    <w:qFormat/>
+    <w:rPr/>
+  </w:style>
+  <w:style w:type="character" w:styleId="WW8Num32z0" w:customStyle="1">
+    <w:name w:val="WW8Num32z0"/>
+    <w:qFormat/>
+    <w:rPr>
+      <w:u w:val="none"/>
+    </w:rPr>
+  </w:style>
+  <w:style w:type="character" w:styleId="ListLabel1">
+    <w:name w:val="ListLabel 1"/>
+    <w:qFormat/>
+    <w:rPr>
+      <w:u w:val="none"/>
+    </w:rPr>
+  </w:style>
+  <w:style w:type="paragraph" w:styleId="Ttulo">
+    <w:name w:val="Título"/>
+    <w:basedOn w:val="Normal"/>
+    <w:next w:val="Corpodetexto"/>
+    <w:qFormat/>
+    <w:pPr>
+      <w:keepNext/>
+      <w:spacing w:before="240" w:after="120"/>
+    </w:pPr>
+    <w:rPr>
+      <w:rFonts w:ascii="Liberation Sans" w:hAnsi="Liberation Sans" w:eastAsia="Noto Sans CJK SC Regular" w:cs="FreeSans"/>
+      <w:sz w:val="28"/>
+      <w:szCs w:val="28"/>
+    </w:rPr>
+  </w:style>
+  <w:style w:type="paragraph" w:styleId="Corpodetexto">
+    <w:name w:val="Body Text"/>
+    <w:basedOn w:val="Normal"/>
+    <w:pPr>
+      <w:spacing w:lineRule="auto" w:line="288" w:before="0" w:after="140"/>
+    </w:pPr>
+    <w:rPr/>
+  </w:style>
+  <w:style w:type="paragraph" w:styleId="Lista">
+    <w:name w:val="List"/>
+    <w:basedOn w:val="Corpodetexto"/>
+    <w:pPr/>
+    <w:rPr/>
+  </w:style>
+  <w:style w:type="paragraph" w:styleId="Legenda">
+    <w:name w:val="Caption"/>
+    <w:basedOn w:val="Normal"/>
+    <w:qFormat/>
+    <w:pPr>
+      <w:suppressLineNumbers/>
+      <w:spacing w:before="120" w:after="120"/>
+    </w:pPr>
+    <w:rPr>
+      <w:rFonts w:cs="FreeSans"/>
+      <w:i/>
+      <w:iCs/>
+      <w:sz w:val="24"/>
+      <w:szCs w:val="24"/>
+    </w:rPr>
+  </w:style>
+  <w:style w:type="paragraph" w:styleId="Ndice" w:customStyle="1">
+    <w:name w:val="Índice"/>
+    <w:basedOn w:val="Normal"/>
+    <w:qFormat/>
+    <w:pPr>
+      <w:suppressLineNumbers/>
+    </w:pPr>
+    <w:rPr/>
+  </w:style>
+  <w:style w:type="paragraph" w:styleId="Ttulododocumento" w:customStyle="1">
+    <w:name w:val="Title"/>
+    <w:basedOn w:val="Normal"/>
+    <w:qFormat/>
+    <w:pPr>
+      <w:jc w:val="center"/>
+    </w:pPr>
+    <w:rPr>
+      <w:b/>
+      <w:bCs/>
+      <w:sz w:val="56"/>
+      <w:szCs w:val="56"/>
+    </w:rPr>
+  </w:style>
+  <w:style w:type="paragraph" w:styleId="Caption">
+    <w:name w:val="caption"/>
+    <w:basedOn w:val="Normal"/>
+    <w:qFormat/>
+    <w:pPr>
+      <w:suppressLineNumbers/>
+      <w:spacing w:before="120" w:after="120"/>
+    </w:pPr>
+    <w:rPr>
+      <w:i/>
+      <w:iCs/>
+    </w:rPr>
+  </w:style>
+  <w:style w:type="paragraph" w:styleId="Citaes" w:customStyle="1">
+    <w:name w:val="Citações"/>
+    <w:basedOn w:val="Normal"/>
+    <w:qFormat/>
+    <w:pPr>
+      <w:spacing w:before="0" w:after="283"/>
+      <w:ind w:left="567" w:right="567" w:hanging="0"/>
+    </w:pPr>
+    <w:rPr/>
+  </w:style>
+  <w:style w:type="paragraph" w:styleId="Subttulo">
+    <w:name w:val="Subtitle"/>
+    <w:basedOn w:val="Ttulododocumento"/>
+    <w:qFormat/>
+    <w:pPr>
+      <w:spacing w:before="60" w:after="0"/>
+      <w:jc w:val="center"/>
+    </w:pPr>
+    <w:rPr>
+      <w:sz w:val="36"/>
+      <w:szCs w:val="36"/>
+    </w:rPr>
+  </w:style>
+  <w:style w:type="paragraph" w:styleId="Contedodatabela" w:customStyle="1">
+    <w:name w:val="Conteúdo da tabela"/>
+    <w:basedOn w:val="Normal"/>
+    <w:qFormat/>
+    <w:pPr>
+      <w:suppressLineNumbers/>
+    </w:pPr>
+    <w:rPr/>
+  </w:style>
+  <w:style w:type="paragraph" w:styleId="Queso" w:customStyle="1">
+    <w:name w:val="quesão"/>
+    <w:qFormat/>
+    <w:pPr>
+      <w:widowControl/>
+      <w:tabs>
+        <w:tab w:val="left" w:pos="284" w:leader="none"/>
+      </w:tabs>
+      <w:bidi w:val="0"/>
+      <w:spacing w:before="120" w:after="0"/>
+      <w:ind w:left="284" w:hanging="284"/>
+      <w:jc w:val="both"/>
+    </w:pPr>
+    <w:rPr>
+      <w:rFonts w:ascii="Arial" w:hAnsi="Arial" w:eastAsia="Times New Roman" w:cs="Arial"/>
+      <w:color w:val="00000A"/>
+      <w:kern w:val="0"/>
+      <w:sz w:val="20"/>
+      <w:szCs w:val="20"/>
+      <w:lang w:val="pt-BR" w:eastAsia="pt-BR" w:bidi="ar-SA"/>
+    </w:rPr>
+  </w:style>
+  <w:style w:type="numbering" w:styleId="NoList" w:default="1">
+    <w:name w:val="No List"/>
+    <w:uiPriority w:val="99"/>
+    <w:semiHidden/>
+    <w:unhideWhenUsed/>
+    <w:qFormat/>
+  </w:style>
+  <w:style w:type="numbering" w:styleId="WW8Num32" w:customStyle="1">
+    <w:name w:val="WW8Num32"/>
+    <w:qFormat/>
   </w:style>
   <w:style w:type="table" w:default="1" w:styleId="Tabelanormal">
     <w:name w:val="Normal Table"/>
@@ -2082,144 +2877,6 @@
         <w:right w:w="108" w:type="dxa"/>
       </w:tblCellMar>
     </w:tblPr>
-  </w:style>
-  <w:style w:type="numbering" w:default="1" w:styleId="Semlista">
-    <w:name w:val="No List"/>
-    <w:uiPriority w:val="99"/>
-    <w:semiHidden/>
-    <w:unhideWhenUsed/>
-  </w:style>
-  <w:style w:type="character" w:customStyle="1" w:styleId="Marcas">
-    <w:name w:val="Marcas"/>
-    <w:qFormat/>
-    <w:rPr>
-      <w:rFonts w:ascii="OpenSymbol" w:eastAsia="OpenSymbol" w:hAnsi="OpenSymbol" w:cs="OpenSymbol"/>
-    </w:rPr>
-  </w:style>
-  <w:style w:type="character" w:customStyle="1" w:styleId="Smbolosdenumerao">
-    <w:name w:val="Símbolos de numeração"/>
-    <w:qFormat/>
-  </w:style>
-  <w:style w:type="character" w:customStyle="1" w:styleId="WW8Num32z0">
-    <w:name w:val="WW8Num32z0"/>
-    <w:qFormat/>
-    <w:rPr>
-      <w:u w:val="none"/>
-    </w:rPr>
-  </w:style>
-  <w:style w:type="paragraph" w:styleId="Ttulo">
-    <w:name w:val="Title"/>
-    <w:basedOn w:val="Normal"/>
-    <w:next w:val="Corpodetexto"/>
-    <w:qFormat/>
-    <w:pPr>
-      <w:keepNext/>
-      <w:spacing w:before="240" w:after="120"/>
-    </w:pPr>
-    <w:rPr>
-      <w:rFonts w:ascii="Liberation Sans" w:hAnsi="Liberation Sans"/>
-      <w:sz w:val="28"/>
-      <w:szCs w:val="28"/>
-    </w:rPr>
-  </w:style>
-  <w:style w:type="paragraph" w:styleId="Corpodetexto">
-    <w:name w:val="Body Text"/>
-    <w:basedOn w:val="Normal"/>
-    <w:pPr>
-      <w:spacing w:after="140" w:line="288" w:lineRule="auto"/>
-    </w:pPr>
-  </w:style>
-  <w:style w:type="paragraph" w:styleId="Lista">
-    <w:name w:val="List"/>
-    <w:basedOn w:val="Corpodetexto"/>
-  </w:style>
-  <w:style w:type="paragraph" w:styleId="Legenda">
-    <w:name w:val="caption"/>
-    <w:basedOn w:val="Normal"/>
-    <w:pPr>
-      <w:suppressLineNumbers/>
-      <w:spacing w:before="120" w:after="120"/>
-    </w:pPr>
-    <w:rPr>
-      <w:i/>
-      <w:iCs/>
-    </w:rPr>
-  </w:style>
-  <w:style w:type="paragraph" w:customStyle="1" w:styleId="ndice">
-    <w:name w:val="Índice"/>
-    <w:basedOn w:val="Normal"/>
-    <w:qFormat/>
-    <w:pPr>
-      <w:suppressLineNumbers/>
-    </w:pPr>
-  </w:style>
-  <w:style w:type="paragraph" w:customStyle="1" w:styleId="Citaes">
-    <w:name w:val="Citações"/>
-    <w:basedOn w:val="Normal"/>
-    <w:qFormat/>
-    <w:pPr>
-      <w:spacing w:after="283"/>
-      <w:ind w:left="567" w:right="567"/>
-    </w:pPr>
-  </w:style>
-  <w:style w:type="paragraph" w:customStyle="1" w:styleId="Ttulododocumento">
-    <w:name w:val="Título do documento"/>
-    <w:basedOn w:val="Ttulo"/>
-    <w:next w:val="Corpodetexto"/>
-    <w:pPr>
-      <w:jc w:val="center"/>
-    </w:pPr>
-    <w:rPr>
-      <w:b/>
-      <w:bCs/>
-      <w:sz w:val="56"/>
-      <w:szCs w:val="56"/>
-    </w:rPr>
-  </w:style>
-  <w:style w:type="paragraph" w:styleId="Subttulo">
-    <w:name w:val="Subtitle"/>
-    <w:basedOn w:val="Ttulo"/>
-    <w:next w:val="Corpodetexto"/>
-    <w:pPr>
-      <w:spacing w:before="60"/>
-      <w:jc w:val="center"/>
-    </w:pPr>
-    <w:rPr>
-      <w:sz w:val="36"/>
-      <w:szCs w:val="36"/>
-    </w:rPr>
-  </w:style>
-  <w:style w:type="paragraph" w:customStyle="1" w:styleId="Contedodatabela">
-    <w:name w:val="Conteúdo da tabela"/>
-    <w:basedOn w:val="Normal"/>
-    <w:qFormat/>
-    <w:pPr>
-      <w:suppressLineNumbers/>
-    </w:pPr>
-  </w:style>
-  <w:style w:type="paragraph" w:customStyle="1" w:styleId="queso">
-    <w:name w:val="quesão"/>
-    <w:qFormat/>
-    <w:pPr>
-      <w:numPr>
-        <w:numId w:val="2"/>
-      </w:numPr>
-      <w:tabs>
-        <w:tab w:val="left" w:pos="284"/>
-      </w:tabs>
-      <w:spacing w:before="120"/>
-      <w:ind w:left="284" w:hanging="284"/>
-      <w:jc w:val="both"/>
-    </w:pPr>
-    <w:rPr>
-      <w:rFonts w:ascii="Arial" w:eastAsia="Times New Roman" w:hAnsi="Arial" w:cs="Arial"/>
-      <w:sz w:val="20"/>
-      <w:szCs w:val="20"/>
-      <w:lang w:eastAsia="pt-BR" w:bidi="ar-SA"/>
-    </w:rPr>
-  </w:style>
-  <w:style w:type="numbering" w:customStyle="1" w:styleId="WW8Num32">
-    <w:name w:val="WW8Num32"/>
   </w:style>
 </w:styles>
 </file>

</xml_diff>